<commit_message>
started getting data cleaning done, and got our application out for study 4 (moral conv. belief change NOT pilot!)
</commit_message>
<xml_diff>
--- a/Dissertation Proposal/Restructure process/Dissertation Proposal Section Drafts/Study 1 Methods Draft.docx
+++ b/Dissertation Proposal/Restructure process/Dissertation Proposal Section Drafts/Study 1 Methods Draft.docx
@@ -86,23 +86,7 @@
           <w:sz w:val="24"/>
           <w:szCs w:val="24"/>
         </w:rPr>
-        <w:t xml:space="preserve">several highly polarized issues, </w:t>
-      </w:r>
-      <w:r>
-        <w:rPr>
-          <w:rFonts w:ascii="Calibri" w:eastAsia="Calibri" w:hAnsi="Calibri" w:cs="Times New Roman"/>
-          <w:sz w:val="24"/>
-          <w:szCs w:val="24"/>
-        </w:rPr>
-        <w:t>as well as the subject’s own personal support of these issues</w:t>
-      </w:r>
-      <w:r>
-        <w:rPr>
-          <w:rFonts w:ascii="Calibri" w:eastAsia="Calibri" w:hAnsi="Calibri" w:cs="Times New Roman"/>
-          <w:sz w:val="24"/>
-          <w:szCs w:val="24"/>
-        </w:rPr>
-        <w:t xml:space="preserve">. These beliefs included </w:t>
+        <w:t xml:space="preserve">several highly polarized issues, as well as the subject’s own personal support of these issues. These beliefs included </w:t>
       </w:r>
       <w:r>
         <w:rPr>
@@ -460,7 +444,47 @@
           <w:sz w:val="24"/>
           <w:szCs w:val="24"/>
         </w:rPr>
-        <w:t xml:space="preserve">We planned to recruit approximately 180 participants. Sample size was determined a-priori using G-power 3.1.9.7 with the following parameters: seeking the difference between two independent means (two groups), an effect size of .5, an alpha of .05, and a power of .95, for a linear multiple regression. </w:t>
+        <w:t xml:space="preserve">We </w:t>
+      </w:r>
+      <w:r>
+        <w:rPr>
+          <w:rFonts w:ascii="Calibri" w:eastAsia="Calibri" w:hAnsi="Calibri" w:cs="Times New Roman"/>
+          <w:sz w:val="24"/>
+          <w:szCs w:val="24"/>
+        </w:rPr>
+        <w:t xml:space="preserve">originally </w:t>
+      </w:r>
+      <w:r>
+        <w:rPr>
+          <w:rFonts w:ascii="Calibri" w:eastAsia="Calibri" w:hAnsi="Calibri" w:cs="Times New Roman"/>
+          <w:sz w:val="24"/>
+          <w:szCs w:val="24"/>
+        </w:rPr>
+        <w:t xml:space="preserve">planned to recruit approximately 180 participants. </w:t>
+      </w:r>
+      <w:r>
+        <w:rPr>
+          <w:rFonts w:ascii="Calibri" w:eastAsia="Calibri" w:hAnsi="Calibri" w:cs="Times New Roman"/>
+          <w:sz w:val="24"/>
+          <w:szCs w:val="24"/>
+        </w:rPr>
+        <w:t>This minimum s</w:t>
+      </w:r>
+      <w:r>
+        <w:rPr>
+          <w:rFonts w:ascii="Calibri" w:eastAsia="Calibri" w:hAnsi="Calibri" w:cs="Times New Roman"/>
+          <w:sz w:val="24"/>
+          <w:szCs w:val="24"/>
+        </w:rPr>
+        <w:t>ample size was determined a-priori using G-power 3.1.9.7 with the following parameters: seeking the difference between two independent means (two groups), an effect size of .5, an alpha of .05, and a power of .95, for a linear multiple regression.</w:t>
+      </w:r>
+      <w:r>
+        <w:rPr>
+          <w:rFonts w:ascii="Calibri" w:eastAsia="Calibri" w:hAnsi="Calibri" w:cs="Times New Roman"/>
+          <w:sz w:val="24"/>
+          <w:szCs w:val="24"/>
+        </w:rPr>
+        <w:t xml:space="preserve"> </w:t>
       </w:r>
       <w:r>
         <w:rPr>
@@ -500,16 +524,8 @@
           <w:sz w:val="24"/>
           <w:szCs w:val="24"/>
         </w:rPr>
-        <w:t xml:space="preserve">surveyed (climate change, </w:t>
-      </w:r>
-      <w:r>
-        <w:rPr>
-          <w:rFonts w:ascii="Calibri" w:eastAsia="Calibri" w:hAnsi="Calibri" w:cs="Times New Roman"/>
-          <w:sz w:val="24"/>
-          <w:szCs w:val="24"/>
-        </w:rPr>
         <w:lastRenderedPageBreak/>
-        <w:t>death penalty, support for UHC, slavery) were all treated as continuous variables. We examined the effects of experimental condition (high or low social consensus) and individual differences (deontological and utilitarian orientation, health literacy, multiple measures of numeracy) on our outcome measure. We examined the main effect, as well as interactions between deontology and utilitarianism with our experimental conditions for our predictors. All tests were conducted in R and considered statistically significant when P &lt;.05.</w:t>
+        <w:t>surveyed (climate change, death penalty, support for UHC, slavery) were all treated as continuous variables. We examined the effects of experimental condition (high or low social consensus) and individual differences (deontological and utilitarian orientation, health literacy, multiple measures of numeracy) on our outcome measure. We examined the main effect, as well as interactions between deontology and utilitarianism with our experimental conditions for our predictors. All tests were conducted in R and considered statistically significant when P &lt;.05.</w:t>
       </w:r>
     </w:p>
     <w:p>
@@ -559,14 +575,195 @@
         </w:rPr>
         <w:t xml:space="preserve">Hypothesis 1: </w:t>
       </w:r>
-      <w:commentRangeStart w:id="6"/>
-      <w:r>
-        <w:rPr>
-          <w:rFonts w:ascii="Calibri" w:eastAsia="Calibri" w:hAnsi="Calibri" w:cs="Times New Roman"/>
-          <w:sz w:val="24"/>
-          <w:szCs w:val="24"/>
-        </w:rPr>
-        <w:t>We hypothesize that when participants perceive that a strong social consensus towards universal healthcare exists, they will be more likely to support universal healthcare, as opposed to when they perceive a lack of that same social consensus.</w:t>
+      <w:r>
+        <w:rPr>
+          <w:rFonts w:ascii="Calibri" w:eastAsia="Calibri" w:hAnsi="Calibri" w:cs="Times New Roman"/>
+          <w:sz w:val="24"/>
+          <w:szCs w:val="24"/>
+        </w:rPr>
+        <w:t xml:space="preserve">The social consensus manipulation will result in different levels of support for </w:t>
+      </w:r>
+      <w:r>
+        <w:rPr>
+          <w:rFonts w:ascii="Calibri" w:eastAsia="Calibri" w:hAnsi="Calibri" w:cs="Times New Roman"/>
+          <w:sz w:val="24"/>
+          <w:szCs w:val="24"/>
+        </w:rPr>
+        <w:t>the highly</w:t>
+      </w:r>
+      <w:r>
+        <w:rPr>
+          <w:rFonts w:ascii="Calibri" w:eastAsia="Calibri" w:hAnsi="Calibri" w:cs="Times New Roman"/>
+          <w:sz w:val="24"/>
+          <w:szCs w:val="24"/>
+        </w:rPr>
+        <w:t xml:space="preserve"> polarized </w:t>
+      </w:r>
+      <w:r>
+        <w:rPr>
+          <w:rFonts w:ascii="Calibri" w:eastAsia="Calibri" w:hAnsi="Calibri" w:cs="Times New Roman"/>
+          <w:sz w:val="24"/>
+          <w:szCs w:val="24"/>
+        </w:rPr>
+        <w:t>issues</w:t>
+      </w:r>
+      <w:r>
+        <w:rPr>
+          <w:rFonts w:ascii="Calibri" w:eastAsia="Calibri" w:hAnsi="Calibri" w:cs="Times New Roman"/>
+          <w:sz w:val="24"/>
+          <w:szCs w:val="24"/>
+        </w:rPr>
+        <w:t>.</w:t>
+      </w:r>
+    </w:p>
+    <w:p>
+      <w:pPr>
+        <w:spacing w:after="100" w:afterAutospacing="1" w:line="480" w:lineRule="auto"/>
+        <w:ind w:left="1440"/>
+        <w:rPr>
+          <w:rFonts w:ascii="Calibri" w:eastAsia="Calibri" w:hAnsi="Calibri" w:cs="Times New Roman"/>
+          <w:sz w:val="24"/>
+          <w:szCs w:val="24"/>
+        </w:rPr>
+      </w:pPr>
+      <w:r>
+        <w:rPr>
+          <w:rFonts w:ascii="Calibri" w:eastAsia="Calibri" w:hAnsi="Calibri" w:cs="Times New Roman"/>
+          <w:sz w:val="24"/>
+          <w:szCs w:val="24"/>
+        </w:rPr>
+        <w:t xml:space="preserve">H1a: Participants in the ‘high’ social consensus manipulation will have increased support for </w:t>
+      </w:r>
+      <w:r>
+        <w:rPr>
+          <w:rFonts w:ascii="Calibri" w:eastAsia="Calibri" w:hAnsi="Calibri" w:cs="Times New Roman"/>
+          <w:sz w:val="24"/>
+          <w:szCs w:val="24"/>
+        </w:rPr>
+        <w:t>the</w:t>
+      </w:r>
+      <w:r>
+        <w:rPr>
+          <w:rFonts w:ascii="Calibri" w:eastAsia="Calibri" w:hAnsi="Calibri" w:cs="Times New Roman"/>
+          <w:sz w:val="24"/>
+          <w:szCs w:val="24"/>
+        </w:rPr>
+        <w:t xml:space="preserve"> highly polarized </w:t>
+      </w:r>
+      <w:r>
+        <w:rPr>
+          <w:rFonts w:ascii="Calibri" w:eastAsia="Calibri" w:hAnsi="Calibri" w:cs="Times New Roman"/>
+          <w:sz w:val="24"/>
+          <w:szCs w:val="24"/>
+        </w:rPr>
+        <w:t>issues</w:t>
+      </w:r>
+      <w:r>
+        <w:rPr>
+          <w:rFonts w:ascii="Calibri" w:eastAsia="Calibri" w:hAnsi="Calibri" w:cs="Times New Roman"/>
+          <w:sz w:val="24"/>
+          <w:szCs w:val="24"/>
+        </w:rPr>
+        <w:t>.</w:t>
+      </w:r>
+    </w:p>
+    <w:p>
+      <w:pPr>
+        <w:spacing w:after="100" w:afterAutospacing="1" w:line="480" w:lineRule="auto"/>
+        <w:ind w:left="1440"/>
+        <w:rPr>
+          <w:rFonts w:ascii="Calibri" w:eastAsia="Calibri" w:hAnsi="Calibri" w:cs="Times New Roman"/>
+          <w:sz w:val="24"/>
+          <w:szCs w:val="24"/>
+        </w:rPr>
+      </w:pPr>
+      <w:r>
+        <w:rPr>
+          <w:rFonts w:ascii="Calibri" w:eastAsia="Calibri" w:hAnsi="Calibri" w:cs="Times New Roman"/>
+          <w:sz w:val="24"/>
+          <w:szCs w:val="24"/>
+        </w:rPr>
+        <w:t>H</w:t>
+      </w:r>
+      <w:r>
+        <w:rPr>
+          <w:rFonts w:ascii="Calibri" w:eastAsia="Calibri" w:hAnsi="Calibri" w:cs="Times New Roman"/>
+          <w:sz w:val="24"/>
+          <w:szCs w:val="24"/>
+        </w:rPr>
+        <w:t>1b</w:t>
+      </w:r>
+      <w:r>
+        <w:rPr>
+          <w:rFonts w:ascii="Calibri" w:eastAsia="Calibri" w:hAnsi="Calibri" w:cs="Times New Roman"/>
+          <w:sz w:val="24"/>
+          <w:szCs w:val="24"/>
+        </w:rPr>
+        <w:t>: Participants in the ‘</w:t>
+      </w:r>
+      <w:r>
+        <w:rPr>
+          <w:rFonts w:ascii="Calibri" w:eastAsia="Calibri" w:hAnsi="Calibri" w:cs="Times New Roman"/>
+          <w:sz w:val="24"/>
+          <w:szCs w:val="24"/>
+        </w:rPr>
+        <w:t>low</w:t>
+      </w:r>
+      <w:r>
+        <w:rPr>
+          <w:rFonts w:ascii="Calibri" w:eastAsia="Calibri" w:hAnsi="Calibri" w:cs="Times New Roman"/>
+          <w:sz w:val="24"/>
+          <w:szCs w:val="24"/>
+        </w:rPr>
+        <w:t xml:space="preserve">’ social consensus manipulation will have </w:t>
+      </w:r>
+      <w:r>
+        <w:rPr>
+          <w:rFonts w:ascii="Calibri" w:eastAsia="Calibri" w:hAnsi="Calibri" w:cs="Times New Roman"/>
+          <w:sz w:val="24"/>
+          <w:szCs w:val="24"/>
+        </w:rPr>
+        <w:t xml:space="preserve">decreased </w:t>
+      </w:r>
+      <w:r>
+        <w:rPr>
+          <w:rFonts w:ascii="Calibri" w:eastAsia="Calibri" w:hAnsi="Calibri" w:cs="Times New Roman"/>
+          <w:sz w:val="24"/>
+          <w:szCs w:val="24"/>
+        </w:rPr>
+        <w:t xml:space="preserve">support for </w:t>
+      </w:r>
+      <w:r>
+        <w:rPr>
+          <w:rFonts w:ascii="Calibri" w:eastAsia="Calibri" w:hAnsi="Calibri" w:cs="Times New Roman"/>
+          <w:sz w:val="24"/>
+          <w:szCs w:val="24"/>
+        </w:rPr>
+        <w:t>the</w:t>
+      </w:r>
+      <w:r>
+        <w:rPr>
+          <w:rFonts w:ascii="Calibri" w:eastAsia="Calibri" w:hAnsi="Calibri" w:cs="Times New Roman"/>
+          <w:sz w:val="24"/>
+          <w:szCs w:val="24"/>
+        </w:rPr>
+        <w:t xml:space="preserve"> highly polarized </w:t>
+      </w:r>
+      <w:r>
+        <w:rPr>
+          <w:rFonts w:ascii="Calibri" w:eastAsia="Calibri" w:hAnsi="Calibri" w:cs="Times New Roman"/>
+          <w:sz w:val="24"/>
+          <w:szCs w:val="24"/>
+        </w:rPr>
+        <w:t>issues</w:t>
+      </w:r>
+      <w:r>
+        <w:rPr>
+          <w:rFonts w:ascii="Calibri" w:eastAsia="Calibri" w:hAnsi="Calibri" w:cs="Times New Roman"/>
+          <w:sz w:val="24"/>
+          <w:szCs w:val="24"/>
+        </w:rPr>
+        <w:t>.</w:t>
       </w:r>
     </w:p>
     <w:p>
@@ -585,16 +782,43 @@
           <w:sz w:val="24"/>
           <w:szCs w:val="24"/>
         </w:rPr>
-        <w:t>Hypothesis 2: We hypothesize that in conditions of high social consensus, there will be no effect on support for Universal Health Care due to the individual differences in utilitarianism and deontology (e.g., that an interaction here nullifies the effect).</w:t>
-      </w:r>
-      <w:commentRangeEnd w:id="6"/>
-      <w:r>
-        <w:rPr>
-          <w:rFonts w:ascii="Calibri" w:eastAsia="Calibri" w:hAnsi="Calibri" w:cs="Times New Roman"/>
-          <w:sz w:val="16"/>
-          <w:szCs w:val="16"/>
-        </w:rPr>
-        <w:commentReference w:id="6"/>
+        <w:t>Hypothesis 2: Individual differences in Utilitarian orientation will result in different levels of support for the highly polarized issues.</w:t>
+      </w:r>
+    </w:p>
+    <w:p>
+      <w:pPr>
+        <w:spacing w:after="100" w:afterAutospacing="1" w:line="480" w:lineRule="auto"/>
+        <w:ind w:left="720"/>
+        <w:rPr>
+          <w:rFonts w:ascii="Calibri" w:eastAsia="Calibri" w:hAnsi="Calibri" w:cs="Times New Roman"/>
+          <w:sz w:val="24"/>
+          <w:szCs w:val="24"/>
+        </w:rPr>
+      </w:pPr>
+      <w:bookmarkStart w:id="6" w:name="_Toc151474573"/>
+      <w:r>
+        <w:rPr>
+          <w:rFonts w:ascii="Calibri" w:eastAsia="Calibri" w:hAnsi="Calibri" w:cs="Times New Roman"/>
+          <w:sz w:val="24"/>
+          <w:szCs w:val="24"/>
+        </w:rPr>
+        <w:t xml:space="preserve">Hypothesis 2: Individual differences in </w:t>
+      </w:r>
+      <w:r>
+        <w:rPr>
+          <w:rFonts w:ascii="Calibri" w:eastAsia="Calibri" w:hAnsi="Calibri" w:cs="Times New Roman"/>
+          <w:sz w:val="24"/>
+          <w:szCs w:val="24"/>
+        </w:rPr>
+        <w:t>Deontological</w:t>
+      </w:r>
+      <w:r>
+        <w:rPr>
+          <w:rFonts w:ascii="Calibri" w:eastAsia="Calibri" w:hAnsi="Calibri" w:cs="Times New Roman"/>
+          <w:sz w:val="24"/>
+          <w:szCs w:val="24"/>
+        </w:rPr>
+        <w:t xml:space="preserve"> orientation will result in different levels of support for the highly polarized issues.</w:t>
       </w:r>
     </w:p>
     <w:p>
@@ -613,8 +837,6 @@
           <w14:ligatures w14:val="none"/>
         </w:rPr>
       </w:pPr>
-      <w:bookmarkStart w:id="7" w:name="_Toc151474573"/>
-      <w:commentRangeStart w:id="8"/>
       <w:r>
         <w:rPr>
           <w:rFonts w:ascii="Calibri Light" w:eastAsia="Times New Roman" w:hAnsi="Calibri Light" w:cs="Times New Roman"/>
@@ -625,22 +847,10 @@
           <w:szCs w:val="28"/>
           <w14:ligatures w14:val="none"/>
         </w:rPr>
+        <w:lastRenderedPageBreak/>
         <w:t>Results</w:t>
       </w:r>
-      <w:commentRangeEnd w:id="8"/>
-      <w:r>
-        <w:rPr>
-          <w:rFonts w:ascii="Calibri Light" w:eastAsia="Times New Roman" w:hAnsi="Calibri Light" w:cs="Times New Roman"/>
-          <w:b/>
-          <w:bCs/>
-          <w:kern w:val="0"/>
-          <w:sz w:val="16"/>
-          <w:szCs w:val="16"/>
-          <w14:ligatures w14:val="none"/>
-        </w:rPr>
-        <w:commentReference w:id="8"/>
-      </w:r>
-      <w:bookmarkEnd w:id="7"/>
+      <w:bookmarkEnd w:id="6"/>
     </w:p>
     <w:p>
       <w:pPr>
@@ -657,7 +867,7 @@
           <w:szCs w:val="24"/>
         </w:rPr>
       </w:pPr>
-      <w:bookmarkStart w:id="9" w:name="_Toc151474574"/>
+      <w:bookmarkStart w:id="7" w:name="_Toc151474574"/>
       <w:r>
         <w:rPr>
           <w:rFonts w:ascii="Calibri Light" w:eastAsia="Times New Roman" w:hAnsi="Calibri Light" w:cs="Times New Roman"/>
@@ -669,7 +879,7 @@
         </w:rPr>
         <w:t>Study Sample</w:t>
       </w:r>
-      <w:bookmarkEnd w:id="9"/>
+      <w:bookmarkEnd w:id="7"/>
     </w:p>
     <w:p>
       <w:pPr>
@@ -715,7 +925,63 @@
           <w:rFonts w:ascii="Calibri" w:eastAsia="Calibri" w:hAnsi="Calibri" w:cs="Times New Roman"/>
           <w:sz w:val="24"/>
         </w:rPr>
-        <w:t>, 2023. A total of 324 responses were collected. Our final sample was primarily white (74%), female (57%), and Juniors (38%); further demographic information can be found in the table below. Participants received course credit for participation in the study.</w:t>
+        <w:t xml:space="preserve">, 2023. A total of </w:t>
+      </w:r>
+      <w:r>
+        <w:rPr>
+          <w:rFonts w:ascii="Calibri" w:eastAsia="Calibri" w:hAnsi="Calibri" w:cs="Times New Roman"/>
+          <w:sz w:val="24"/>
+        </w:rPr>
+        <w:t>505</w:t>
+      </w:r>
+      <w:r>
+        <w:rPr>
+          <w:rFonts w:ascii="Calibri" w:eastAsia="Calibri" w:hAnsi="Calibri" w:cs="Times New Roman"/>
+          <w:sz w:val="24"/>
+        </w:rPr>
+        <w:t xml:space="preserve"> responses were collected. Our final sample was primarily white (7</w:t>
+      </w:r>
+      <w:r>
+        <w:rPr>
+          <w:rFonts w:ascii="Calibri" w:eastAsia="Calibri" w:hAnsi="Calibri" w:cs="Times New Roman"/>
+          <w:sz w:val="24"/>
+        </w:rPr>
+        <w:t>7</w:t>
+      </w:r>
+      <w:r>
+        <w:rPr>
+          <w:rFonts w:ascii="Calibri" w:eastAsia="Calibri" w:hAnsi="Calibri" w:cs="Times New Roman"/>
+          <w:sz w:val="24"/>
+        </w:rPr>
+        <w:t>%), female (</w:t>
+      </w:r>
+      <w:r>
+        <w:rPr>
+          <w:rFonts w:ascii="Calibri" w:eastAsia="Calibri" w:hAnsi="Calibri" w:cs="Times New Roman"/>
+          <w:sz w:val="24"/>
+        </w:rPr>
+        <w:t>65</w:t>
+      </w:r>
+      <w:r>
+        <w:rPr>
+          <w:rFonts w:ascii="Calibri" w:eastAsia="Calibri" w:hAnsi="Calibri" w:cs="Times New Roman"/>
+          <w:sz w:val="24"/>
+        </w:rPr>
+        <w:t>%), and Juniors (</w:t>
+      </w:r>
+      <w:r>
+        <w:rPr>
+          <w:rFonts w:ascii="Calibri" w:eastAsia="Calibri" w:hAnsi="Calibri" w:cs="Times New Roman"/>
+          <w:sz w:val="24"/>
+        </w:rPr>
+        <w:t>6</w:t>
+      </w:r>
+      <w:r>
+        <w:rPr>
+          <w:rFonts w:ascii="Calibri" w:eastAsia="Calibri" w:hAnsi="Calibri" w:cs="Times New Roman"/>
+          <w:sz w:val="24"/>
+        </w:rPr>
+        <w:t>8%); further demographic information can be found in the table below. Participants received course credit for participation in the study.</w:t>
       </w:r>
     </w:p>
     <w:p>
@@ -731,14 +997,13 @@
           <w:rFonts w:ascii="Calibri" w:eastAsia="Calibri" w:hAnsi="Calibri" w:cs="Times New Roman"/>
           <w:noProof/>
           <w:sz w:val="24"/>
-          <w:szCs w:val="24"/>
         </w:rPr>
         <w:lastRenderedPageBreak/>
         <w:drawing>
-          <wp:inline distT="0" distB="0" distL="0" distR="0" wp14:anchorId="41830BBA" wp14:editId="5B65A7D9">
-            <wp:extent cx="3364302" cy="4427903"/>
-            <wp:effectExtent l="0" t="0" r="7620" b="0"/>
-            <wp:docPr id="904633035" name="Picture 4" descr="A screenshot of a paper&#10;&#10;Description automatically generated"/>
+          <wp:inline distT="0" distB="0" distL="0" distR="0" wp14:anchorId="3A198964" wp14:editId="2E1CB97A">
+            <wp:extent cx="4028536" cy="8845561"/>
+            <wp:effectExtent l="0" t="0" r="0" b="0"/>
+            <wp:docPr id="948797198" name="Picture 3"/>
             <wp:cNvGraphicFramePr>
               <a:graphicFrameLocks xmlns:a="http://schemas.openxmlformats.org/drawingml/2006/main" noChangeAspect="1"/>
             </wp:cNvGraphicFramePr>
@@ -746,13 +1011,13 @@
               <a:graphicData uri="http://schemas.openxmlformats.org/drawingml/2006/picture">
                 <pic:pic xmlns:pic="http://schemas.openxmlformats.org/drawingml/2006/picture">
                   <pic:nvPicPr>
-                    <pic:cNvPr id="904633035" name="Picture 4" descr="A screenshot of a paper&#10;&#10;Description automatically generated"/>
+                    <pic:cNvPr id="0" name="Picture 3"/>
                     <pic:cNvPicPr>
                       <a:picLocks noChangeAspect="1" noChangeArrowheads="1"/>
                     </pic:cNvPicPr>
                   </pic:nvPicPr>
                   <pic:blipFill>
-                    <a:blip r:embed="rId8">
+                    <a:blip r:embed="rId4">
                       <a:extLst>
                         <a:ext uri="{28A0092B-C50C-407E-A947-70E740481C1C}">
                           <a14:useLocalDpi xmlns:a14="http://schemas.microsoft.com/office/drawing/2010/main" val="0"/>
@@ -767,7 +1032,7 @@
                   <pic:spPr bwMode="auto">
                     <a:xfrm>
                       <a:off x="0" y="0"/>
-                      <a:ext cx="3379851" cy="4448368"/>
+                      <a:ext cx="4074817" cy="8947182"/>
                     </a:xfrm>
                     <a:prstGeom prst="rect">
                       <a:avLst/>
@@ -799,7 +1064,7 @@
           <w:szCs w:val="24"/>
         </w:rPr>
       </w:pPr>
-      <w:bookmarkStart w:id="10" w:name="_Toc151474575"/>
+      <w:bookmarkStart w:id="8" w:name="_Toc151474575"/>
       <w:r>
         <w:rPr>
           <w:rFonts w:ascii="Calibri Light" w:eastAsia="Times New Roman" w:hAnsi="Calibri Light" w:cs="Times New Roman"/>
@@ -809,9 +1074,10 @@
           <w:sz w:val="28"/>
           <w:szCs w:val="24"/>
         </w:rPr>
+        <w:lastRenderedPageBreak/>
         <w:t>Study Outcomes</w:t>
       </w:r>
-      <w:bookmarkEnd w:id="10"/>
+      <w:bookmarkEnd w:id="8"/>
     </w:p>
     <w:p>
       <w:pPr>
@@ -829,10 +1095,385 @@
           <w:szCs w:val="24"/>
         </w:rPr>
         <w:tab/>
-        <w:t>Descriptive statistics will be summarized in the tables below. Our hypothesis was tested using a linear regression fitted to our support for UHC outcome measure. In support to H1, we found that in conditions of strong social consensus, there was a statistically significant effect in our planned comparison of our active intervention condition. Furthermore, we evidence in support of H2, there did not seem to be any effect of utilitarianism and deontology when looking at conditions of high social consensus.</w:t>
+        <w:t xml:space="preserve">Descriptive statistics </w:t>
+      </w:r>
+      <w:r>
+        <w:rPr>
+          <w:rFonts w:ascii="Calibri" w:eastAsia="Calibri" w:hAnsi="Calibri" w:cs="Times New Roman"/>
+          <w:sz w:val="24"/>
+          <w:szCs w:val="24"/>
+        </w:rPr>
+        <w:t>are</w:t>
+      </w:r>
+      <w:r>
+        <w:rPr>
+          <w:rFonts w:ascii="Calibri" w:eastAsia="Calibri" w:hAnsi="Calibri" w:cs="Times New Roman"/>
+          <w:sz w:val="24"/>
+          <w:szCs w:val="24"/>
+        </w:rPr>
+        <w:t xml:space="preserve"> summarized in the tables below. Our hypothesis was tested using a linear regression fitted to </w:t>
+      </w:r>
+      <w:r>
+        <w:rPr>
+          <w:rFonts w:ascii="Calibri" w:eastAsia="Calibri" w:hAnsi="Calibri" w:cs="Times New Roman"/>
+          <w:sz w:val="24"/>
+          <w:szCs w:val="24"/>
+        </w:rPr>
+        <w:t>our measure for support on each highly polarized belief</w:t>
+      </w:r>
+      <w:r>
+        <w:rPr>
+          <w:rFonts w:ascii="Calibri" w:eastAsia="Calibri" w:hAnsi="Calibri" w:cs="Times New Roman"/>
+          <w:sz w:val="24"/>
+          <w:szCs w:val="24"/>
+        </w:rPr>
+        <w:t>. In support to H1, we found that in conditions of strong social consensus, there was a statistically significant effect in our planned comparison of our active intervention condition</w:t>
+      </w:r>
+      <w:r>
+        <w:rPr>
+          <w:rFonts w:ascii="Calibri" w:eastAsia="Calibri" w:hAnsi="Calibri" w:cs="Times New Roman"/>
+          <w:sz w:val="24"/>
+          <w:szCs w:val="24"/>
+        </w:rPr>
+        <w:t xml:space="preserve"> on all four highly polarized </w:t>
+      </w:r>
+      <w:r>
+        <w:rPr>
+          <w:rFonts w:ascii="Calibri" w:eastAsia="Calibri" w:hAnsi="Calibri" w:cs="Times New Roman"/>
+          <w:sz w:val="24"/>
+          <w:szCs w:val="24"/>
+        </w:rPr>
+        <w:t>issues</w:t>
+      </w:r>
+      <w:r>
+        <w:rPr>
+          <w:rFonts w:ascii="Calibri" w:eastAsia="Calibri" w:hAnsi="Calibri" w:cs="Times New Roman"/>
+          <w:sz w:val="24"/>
+          <w:szCs w:val="24"/>
+        </w:rPr>
+        <w:t>.</w:t>
+      </w:r>
+      <w:r>
+        <w:rPr>
+          <w:rFonts w:ascii="Calibri" w:eastAsia="Calibri" w:hAnsi="Calibri" w:cs="Times New Roman"/>
+          <w:sz w:val="24"/>
+          <w:szCs w:val="24"/>
+        </w:rPr>
+        <w:t xml:space="preserve"> Furthermore, in support of H1a and H1b, participants in the ‘high’ and ‘low’ social consensus manipulation likewise had increased and decreased support for </w:t>
+      </w:r>
+      <w:r>
+        <w:rPr>
+          <w:rFonts w:ascii="Calibri" w:eastAsia="Calibri" w:hAnsi="Calibri" w:cs="Times New Roman"/>
+          <w:sz w:val="24"/>
+          <w:szCs w:val="24"/>
+        </w:rPr>
+        <w:t>all four highly polarized issues</w:t>
+      </w:r>
+      <w:r>
+        <w:rPr>
+          <w:rFonts w:ascii="Calibri" w:eastAsia="Calibri" w:hAnsi="Calibri" w:cs="Times New Roman"/>
+          <w:sz w:val="24"/>
+          <w:szCs w:val="24"/>
+        </w:rPr>
+        <w:t xml:space="preserve">. There was mixed evidence supporting H2, as individual differences in utilitarian orientation only resulted in different levels of support for the issue of slavery. Likewise, there was mixed evidence supporting H3, where individual differences in deontological orientation only resulted in differing levels of support for universal health care. </w:t>
+      </w:r>
+      <w:r>
+        <w:rPr>
+          <w:rFonts w:ascii="Calibri" w:eastAsia="Calibri" w:hAnsi="Calibri" w:cs="Times New Roman"/>
+          <w:sz w:val="24"/>
+          <w:szCs w:val="24"/>
+        </w:rPr>
+        <w:t>Additional graphs summarizing the effect of our intervention are presented below.</w:t>
       </w:r>
     </w:p>
-    <w:p/>
+    <w:p>
+      <w:pPr>
+        <w:spacing w:after="100" w:afterAutospacing="1" w:line="480" w:lineRule="auto"/>
+        <w:rPr>
+          <w:rFonts w:ascii="Calibri" w:eastAsia="Calibri" w:hAnsi="Calibri" w:cs="Times New Roman"/>
+          <w:sz w:val="24"/>
+          <w:szCs w:val="24"/>
+        </w:rPr>
+      </w:pPr>
+      <w:r>
+        <w:rPr>
+          <w:noProof/>
+        </w:rPr>
+        <w:lastRenderedPageBreak/>
+        <w:drawing>
+          <wp:inline distT="0" distB="0" distL="0" distR="0" wp14:anchorId="43ECB1B0" wp14:editId="01E6F8B6">
+            <wp:extent cx="4805045" cy="8220710"/>
+            <wp:effectExtent l="0" t="0" r="0" b="8890"/>
+            <wp:docPr id="425649386" name="Picture 1" descr="A screenshot of a computer&#10;&#10;Description automatically generated"/>
+            <wp:cNvGraphicFramePr>
+              <a:graphicFrameLocks xmlns:a="http://schemas.openxmlformats.org/drawingml/2006/main" noChangeAspect="1"/>
+            </wp:cNvGraphicFramePr>
+            <a:graphic xmlns:a="http://schemas.openxmlformats.org/drawingml/2006/main">
+              <a:graphicData uri="http://schemas.openxmlformats.org/drawingml/2006/picture">
+                <pic:pic xmlns:pic="http://schemas.openxmlformats.org/drawingml/2006/picture">
+                  <pic:nvPicPr>
+                    <pic:cNvPr id="425649386" name="Picture 1" descr="A screenshot of a computer&#10;&#10;Description automatically generated"/>
+                    <pic:cNvPicPr>
+                      <a:picLocks noChangeAspect="1" noChangeArrowheads="1"/>
+                    </pic:cNvPicPr>
+                  </pic:nvPicPr>
+                  <pic:blipFill>
+                    <a:blip r:embed="rId5">
+                      <a:extLst>
+                        <a:ext uri="{28A0092B-C50C-407E-A947-70E740481C1C}">
+                          <a14:useLocalDpi xmlns:a14="http://schemas.microsoft.com/office/drawing/2010/main" val="0"/>
+                        </a:ext>
+                      </a:extLst>
+                    </a:blip>
+                    <a:srcRect/>
+                    <a:stretch>
+                      <a:fillRect/>
+                    </a:stretch>
+                  </pic:blipFill>
+                  <pic:spPr bwMode="auto">
+                    <a:xfrm>
+                      <a:off x="0" y="0"/>
+                      <a:ext cx="4805045" cy="8220710"/>
+                    </a:xfrm>
+                    <a:prstGeom prst="rect">
+                      <a:avLst/>
+                    </a:prstGeom>
+                    <a:noFill/>
+                    <a:ln>
+                      <a:noFill/>
+                    </a:ln>
+                  </pic:spPr>
+                </pic:pic>
+              </a:graphicData>
+            </a:graphic>
+          </wp:inline>
+        </w:drawing>
+      </w:r>
+      <w:r>
+        <w:lastRenderedPageBreak/>
+        <w:drawing>
+          <wp:inline distT="0" distB="0" distL="0" distR="0" wp14:anchorId="735185BA" wp14:editId="077AFC78">
+            <wp:extent cx="5771799" cy="4019909"/>
+            <wp:effectExtent l="0" t="0" r="635" b="0"/>
+            <wp:docPr id="5" name="Picture 4">
+              <a:extLst xmlns:a="http://schemas.openxmlformats.org/drawingml/2006/main">
+                <a:ext uri="{FF2B5EF4-FFF2-40B4-BE49-F238E27FC236}">
+                  <a16:creationId xmlns:a16="http://schemas.microsoft.com/office/drawing/2014/main" id="{9A70491F-0E89-E5CE-77BC-880C6CA72301}"/>
+                </a:ext>
+              </a:extLst>
+            </wp:docPr>
+            <wp:cNvGraphicFramePr>
+              <a:graphicFrameLocks xmlns:a="http://schemas.openxmlformats.org/drawingml/2006/main" noChangeAspect="1"/>
+            </wp:cNvGraphicFramePr>
+            <a:graphic xmlns:a="http://schemas.openxmlformats.org/drawingml/2006/main">
+              <a:graphicData uri="http://schemas.openxmlformats.org/drawingml/2006/picture">
+                <pic:pic xmlns:pic="http://schemas.openxmlformats.org/drawingml/2006/picture">
+                  <pic:nvPicPr>
+                    <pic:cNvPr id="5" name="Picture 4">
+                      <a:extLst>
+                        <a:ext uri="{FF2B5EF4-FFF2-40B4-BE49-F238E27FC236}">
+                          <a16:creationId xmlns:a16="http://schemas.microsoft.com/office/drawing/2014/main" id="{9A70491F-0E89-E5CE-77BC-880C6CA72301}"/>
+                        </a:ext>
+                      </a:extLst>
+                    </pic:cNvPr>
+                    <pic:cNvPicPr>
+                      <a:picLocks noChangeAspect="1"/>
+                    </pic:cNvPicPr>
+                  </pic:nvPicPr>
+                  <pic:blipFill>
+                    <a:blip r:embed="rId6"/>
+                    <a:stretch>
+                      <a:fillRect/>
+                    </a:stretch>
+                  </pic:blipFill>
+                  <pic:spPr>
+                    <a:xfrm>
+                      <a:off x="0" y="0"/>
+                      <a:ext cx="5783216" cy="4027861"/>
+                    </a:xfrm>
+                    <a:prstGeom prst="rect">
+                      <a:avLst/>
+                    </a:prstGeom>
+                  </pic:spPr>
+                </pic:pic>
+              </a:graphicData>
+            </a:graphic>
+          </wp:inline>
+        </w:drawing>
+      </w:r>
+      <w:r>
+        <w:rPr>
+          <w:rFonts w:ascii="Calibri" w:eastAsia="Calibri" w:hAnsi="Calibri" w:cs="Times New Roman"/>
+          <w:sz w:val="24"/>
+          <w:szCs w:val="24"/>
+        </w:rPr>
+        <w:drawing>
+          <wp:inline distT="0" distB="0" distL="0" distR="0" wp14:anchorId="59380599" wp14:editId="4067BF48">
+            <wp:extent cx="5734638" cy="3994030"/>
+            <wp:effectExtent l="0" t="0" r="0" b="6985"/>
+            <wp:docPr id="3" name="Picture 2">
+              <a:extLst xmlns:a="http://schemas.openxmlformats.org/drawingml/2006/main">
+                <a:ext uri="{FF2B5EF4-FFF2-40B4-BE49-F238E27FC236}">
+                  <a16:creationId xmlns:a16="http://schemas.microsoft.com/office/drawing/2014/main" id="{54ACE171-0214-7BCB-1571-C562CB4AA132}"/>
+                </a:ext>
+              </a:extLst>
+            </wp:docPr>
+            <wp:cNvGraphicFramePr>
+              <a:graphicFrameLocks xmlns:a="http://schemas.openxmlformats.org/drawingml/2006/main" noChangeAspect="1"/>
+            </wp:cNvGraphicFramePr>
+            <a:graphic xmlns:a="http://schemas.openxmlformats.org/drawingml/2006/main">
+              <a:graphicData uri="http://schemas.openxmlformats.org/drawingml/2006/picture">
+                <pic:pic xmlns:pic="http://schemas.openxmlformats.org/drawingml/2006/picture">
+                  <pic:nvPicPr>
+                    <pic:cNvPr id="3" name="Picture 2">
+                      <a:extLst>
+                        <a:ext uri="{FF2B5EF4-FFF2-40B4-BE49-F238E27FC236}">
+                          <a16:creationId xmlns:a16="http://schemas.microsoft.com/office/drawing/2014/main" id="{54ACE171-0214-7BCB-1571-C562CB4AA132}"/>
+                        </a:ext>
+                      </a:extLst>
+                    </pic:cNvPr>
+                    <pic:cNvPicPr>
+                      <a:picLocks noChangeAspect="1"/>
+                    </pic:cNvPicPr>
+                  </pic:nvPicPr>
+                  <pic:blipFill>
+                    <a:blip r:embed="rId7"/>
+                    <a:stretch>
+                      <a:fillRect/>
+                    </a:stretch>
+                  </pic:blipFill>
+                  <pic:spPr>
+                    <a:xfrm>
+                      <a:off x="0" y="0"/>
+                      <a:ext cx="5753039" cy="4006846"/>
+                    </a:xfrm>
+                    <a:prstGeom prst="rect">
+                      <a:avLst/>
+                    </a:prstGeom>
+                  </pic:spPr>
+                </pic:pic>
+              </a:graphicData>
+            </a:graphic>
+          </wp:inline>
+        </w:drawing>
+      </w:r>
+    </w:p>
+    <w:p>
+      <w:pPr>
+        <w:rPr>
+          <w:noProof/>
+        </w:rPr>
+      </w:pPr>
+      <w:r>
+        <w:rPr>
+          <w:noProof/>
+        </w:rPr>
+        <w:lastRenderedPageBreak/>
+        <w:drawing>
+          <wp:inline distT="0" distB="0" distL="0" distR="0" wp14:anchorId="466DAAEE" wp14:editId="3807E2D4">
+            <wp:extent cx="5833727" cy="4063042"/>
+            <wp:effectExtent l="0" t="0" r="0" b="0"/>
+            <wp:docPr id="78861593" name="Picture 2">
+              <a:extLst xmlns:a="http://schemas.openxmlformats.org/drawingml/2006/main">
+                <a:ext uri="{FF2B5EF4-FFF2-40B4-BE49-F238E27FC236}">
+                  <a16:creationId xmlns:a16="http://schemas.microsoft.com/office/drawing/2014/main" id="{D7DB52D7-E7E5-FA93-BCC4-80015DF633EA}"/>
+                </a:ext>
+              </a:extLst>
+            </wp:docPr>
+            <wp:cNvGraphicFramePr>
+              <a:graphicFrameLocks xmlns:a="http://schemas.openxmlformats.org/drawingml/2006/main" noChangeAspect="1"/>
+            </wp:cNvGraphicFramePr>
+            <a:graphic xmlns:a="http://schemas.openxmlformats.org/drawingml/2006/main">
+              <a:graphicData uri="http://schemas.openxmlformats.org/drawingml/2006/picture">
+                <pic:pic xmlns:pic="http://schemas.openxmlformats.org/drawingml/2006/picture">
+                  <pic:nvPicPr>
+                    <pic:cNvPr id="3" name="Picture 2">
+                      <a:extLst>
+                        <a:ext uri="{FF2B5EF4-FFF2-40B4-BE49-F238E27FC236}">
+                          <a16:creationId xmlns:a16="http://schemas.microsoft.com/office/drawing/2014/main" id="{D7DB52D7-E7E5-FA93-BCC4-80015DF633EA}"/>
+                        </a:ext>
+                      </a:extLst>
+                    </pic:cNvPr>
+                    <pic:cNvPicPr>
+                      <a:picLocks noChangeAspect="1"/>
+                    </pic:cNvPicPr>
+                  </pic:nvPicPr>
+                  <pic:blipFill>
+                    <a:blip r:embed="rId8"/>
+                    <a:stretch>
+                      <a:fillRect/>
+                    </a:stretch>
+                  </pic:blipFill>
+                  <pic:spPr>
+                    <a:xfrm>
+                      <a:off x="0" y="0"/>
+                      <a:ext cx="5854921" cy="4077803"/>
+                    </a:xfrm>
+                    <a:prstGeom prst="rect">
+                      <a:avLst/>
+                    </a:prstGeom>
+                  </pic:spPr>
+                </pic:pic>
+              </a:graphicData>
+            </a:graphic>
+          </wp:inline>
+        </w:drawing>
+      </w:r>
+      <w:r>
+        <w:rPr>
+          <w:noProof/>
+        </w:rPr>
+        <w:drawing>
+          <wp:inline distT="0" distB="0" distL="0" distR="0" wp14:anchorId="063FF3FB" wp14:editId="061F0495">
+            <wp:extent cx="5822830" cy="4055453"/>
+            <wp:effectExtent l="0" t="0" r="6985" b="2540"/>
+            <wp:docPr id="1884641276" name="Picture 2">
+              <a:extLst xmlns:a="http://schemas.openxmlformats.org/drawingml/2006/main">
+                <a:ext uri="{FF2B5EF4-FFF2-40B4-BE49-F238E27FC236}">
+                  <a16:creationId xmlns:a16="http://schemas.microsoft.com/office/drawing/2014/main" id="{44983860-D75A-727A-61B8-36D36513969C}"/>
+                </a:ext>
+              </a:extLst>
+            </wp:docPr>
+            <wp:cNvGraphicFramePr>
+              <a:graphicFrameLocks xmlns:a="http://schemas.openxmlformats.org/drawingml/2006/main" noChangeAspect="1"/>
+            </wp:cNvGraphicFramePr>
+            <a:graphic xmlns:a="http://schemas.openxmlformats.org/drawingml/2006/main">
+              <a:graphicData uri="http://schemas.openxmlformats.org/drawingml/2006/picture">
+                <pic:pic xmlns:pic="http://schemas.openxmlformats.org/drawingml/2006/picture">
+                  <pic:nvPicPr>
+                    <pic:cNvPr id="3" name="Picture 2">
+                      <a:extLst>
+                        <a:ext uri="{FF2B5EF4-FFF2-40B4-BE49-F238E27FC236}">
+                          <a16:creationId xmlns:a16="http://schemas.microsoft.com/office/drawing/2014/main" id="{44983860-D75A-727A-61B8-36D36513969C}"/>
+                        </a:ext>
+                      </a:extLst>
+                    </pic:cNvPr>
+                    <pic:cNvPicPr>
+                      <a:picLocks noChangeAspect="1"/>
+                    </pic:cNvPicPr>
+                  </pic:nvPicPr>
+                  <pic:blipFill>
+                    <a:blip r:embed="rId9"/>
+                    <a:stretch>
+                      <a:fillRect/>
+                    </a:stretch>
+                  </pic:blipFill>
+                  <pic:spPr>
+                    <a:xfrm>
+                      <a:off x="0" y="0"/>
+                      <a:ext cx="5860367" cy="4081597"/>
+                    </a:xfrm>
+                    <a:prstGeom prst="rect">
+                      <a:avLst/>
+                    </a:prstGeom>
+                  </pic:spPr>
+                </pic:pic>
+              </a:graphicData>
+            </a:graphic>
+          </wp:inline>
+        </w:drawing>
+      </w:r>
+    </w:p>
     <w:sectPr>
       <w:pgSz w:w="12240" w:h="15840"/>
       <w:pgMar w:top="1440" w:right="1440" w:bottom="1440" w:left="1440" w:header="720" w:footer="720" w:gutter="0"/>
@@ -841,76 +1482,6 @@
     </w:sectPr>
   </w:body>
 </w:document>
-</file>
-
-<file path=word/comments.xml><?xml version="1.0" encoding="utf-8"?>
-<w:comments xmlns:wpc="http://schemas.microsoft.com/office/word/2010/wordprocessingCanvas" xmlns:cx="http://schemas.microsoft.com/office/drawing/2014/chartex" xmlns:cx1="http://schemas.microsoft.com/office/drawing/2015/9/8/chartex" xmlns:cx2="http://schemas.microsoft.com/office/drawing/2015/10/21/chartex" xmlns:cx3="http://schemas.microsoft.com/office/drawing/2016/5/9/chartex" xmlns:cx4="http://schemas.microsoft.com/office/drawing/2016/5/10/chartex" xmlns:cx5="http://schemas.microsoft.com/office/drawing/2016/5/11/chartex" xmlns:cx6="http://schemas.microsoft.com/office/drawing/2016/5/12/chartex" xmlns:cx7="http://schemas.microsoft.com/office/drawing/2016/5/13/chartex" xmlns:cx8="http://schemas.microsoft.com/office/drawing/2016/5/14/chartex" xmlns:mc="http://schemas.openxmlformats.org/markup-compatibility/2006" xmlns:aink="http://schemas.microsoft.com/office/drawing/2016/ink" xmlns:am3d="http://schemas.microsoft.com/office/drawing/2017/model3d" xmlns:o="urn:schemas-microsoft-com:office:office" xmlns:oel="http://schemas.microsoft.com/office/2019/extlst" xmlns:r="http://schemas.openxmlformats.org/officeDocument/2006/relationships" xmlns:m="http://schemas.openxmlformats.org/officeDocument/2006/math" xmlns:v="urn:schemas-microsoft-com:vml" xmlns:wp14="http://schemas.microsoft.com/office/word/2010/wordprocessingDrawing" xmlns:wp="http://schemas.openxmlformats.org/drawingml/2006/wordprocessingDrawing" xmlns:w10="urn:schemas-microsoft-com:office:word" xmlns:w="http://schemas.openxmlformats.org/wordprocessingml/2006/main" xmlns:w14="http://schemas.microsoft.com/office/word/2010/wordml" xmlns:w15="http://schemas.microsoft.com/office/word/2012/wordml" xmlns:w16cex="http://schemas.microsoft.com/office/word/2018/wordml/cex" xmlns:w16cid="http://schemas.microsoft.com/office/word/2016/wordml/cid" xmlns:w16="http://schemas.microsoft.com/office/word/2018/wordml" xmlns:w16sdtdh="http://schemas.microsoft.com/office/word/2020/wordml/sdtdatahash" xmlns:w16se="http://schemas.microsoft.com/office/word/2015/wordml/symex" xmlns:wpg="http://schemas.microsoft.com/office/word/2010/wordprocessingGroup" xmlns:wpi="http://schemas.microsoft.com/office/word/2010/wordprocessingInk" xmlns:wne="http://schemas.microsoft.com/office/word/2006/wordml" xmlns:wps="http://schemas.microsoft.com/office/word/2010/wordprocessingShape" mc:Ignorable="w14 w15 w16se w16cid w16 w16cex w16sdtdh wp14">
-  <w:comment w:id="6" w:author="Shaffer, Victoria A." w:date="2023-11-02T14:48:00Z" w:initials="SVA">
-    <w:p>
-      <w:r>
-        <w:rPr>
-          <w:rStyle w:val="CommentReference"/>
-        </w:rPr>
-        <w:annotationRef/>
-      </w:r>
-      <w:r>
-        <w:rPr>
-          <w:color w:val="000000"/>
-          <w:sz w:val="20"/>
-          <w:szCs w:val="20"/>
-        </w:rPr>
-        <w:t>These are kind of convoluted hypotheses. How does your linear regression described below test this hypothesis?</w:t>
-      </w:r>
-    </w:p>
-  </w:comment>
-  <w:comment w:id="8" w:author="Shaffer, Victoria A." w:date="2023-11-02T14:51:00Z" w:initials="SVA">
-    <w:p>
-      <w:r>
-        <w:rPr>
-          <w:rStyle w:val="CommentReference"/>
-        </w:rPr>
-        <w:annotationRef/>
-      </w:r>
-      <w:r>
-        <w:rPr>
-          <w:color w:val="000000"/>
-          <w:sz w:val="20"/>
-          <w:szCs w:val="20"/>
-        </w:rPr>
-        <w:t>This is a pretty skimpy results paragraph. I am assuming you will beef this up?</w:t>
-      </w:r>
-    </w:p>
-  </w:comment>
-</w:comments>
-</file>
-
-<file path=word/commentsExtended.xml><?xml version="1.0" encoding="utf-8"?>
-<w15:commentsEx xmlns:wpc="http://schemas.microsoft.com/office/word/2010/wordprocessingCanvas" xmlns:cx="http://schemas.microsoft.com/office/drawing/2014/chartex" xmlns:cx1="http://schemas.microsoft.com/office/drawing/2015/9/8/chartex" xmlns:cx2="http://schemas.microsoft.com/office/drawing/2015/10/21/chartex" xmlns:cx3="http://schemas.microsoft.com/office/drawing/2016/5/9/chartex" xmlns:cx4="http://schemas.microsoft.com/office/drawing/2016/5/10/chartex" xmlns:cx5="http://schemas.microsoft.com/office/drawing/2016/5/11/chartex" xmlns:cx6="http://schemas.microsoft.com/office/drawing/2016/5/12/chartex" xmlns:cx7="http://schemas.microsoft.com/office/drawing/2016/5/13/chartex" xmlns:cx8="http://schemas.microsoft.com/office/drawing/2016/5/14/chartex" xmlns:mc="http://schemas.openxmlformats.org/markup-compatibility/2006" xmlns:aink="http://schemas.microsoft.com/office/drawing/2016/ink" xmlns:am3d="http://schemas.microsoft.com/office/drawing/2017/model3d" xmlns:o="urn:schemas-microsoft-com:office:office" xmlns:oel="http://schemas.microsoft.com/office/2019/extlst" xmlns:r="http://schemas.openxmlformats.org/officeDocument/2006/relationships" xmlns:m="http://schemas.openxmlformats.org/officeDocument/2006/math" xmlns:v="urn:schemas-microsoft-com:vml" xmlns:wp14="http://schemas.microsoft.com/office/word/2010/wordprocessingDrawing" xmlns:wp="http://schemas.openxmlformats.org/drawingml/2006/wordprocessingDrawing" xmlns:w10="urn:schemas-microsoft-com:office:word" xmlns:w="http://schemas.openxmlformats.org/wordprocessingml/2006/main" xmlns:w14="http://schemas.microsoft.com/office/word/2010/wordml" xmlns:w15="http://schemas.microsoft.com/office/word/2012/wordml" xmlns:w16cex="http://schemas.microsoft.com/office/word/2018/wordml/cex" xmlns:w16cid="http://schemas.microsoft.com/office/word/2016/wordml/cid" xmlns:w16="http://schemas.microsoft.com/office/word/2018/wordml" xmlns:w16sdtdh="http://schemas.microsoft.com/office/word/2020/wordml/sdtdatahash" xmlns:w16se="http://schemas.microsoft.com/office/word/2015/wordml/symex" xmlns:wpg="http://schemas.microsoft.com/office/word/2010/wordprocessingGroup" xmlns:wpi="http://schemas.microsoft.com/office/word/2010/wordprocessingInk" xmlns:wne="http://schemas.microsoft.com/office/word/2006/wordml" xmlns:wps="http://schemas.microsoft.com/office/word/2010/wordprocessingShape" mc:Ignorable="w14 w15 w16se w16cid w16 w16cex w16sdtdh wp14">
-  <w15:commentEx w15:paraId="2265727B" w15:done="0"/>
-  <w15:commentEx w15:paraId="28E5A0D7" w15:done="0"/>
-</w15:commentsEx>
-</file>
-
-<file path=word/commentsExtensible.xml><?xml version="1.0" encoding="utf-8"?>
-<w16cex:commentsExtensible xmlns:wpc="http://schemas.microsoft.com/office/word/2010/wordprocessingCanvas" xmlns:cx="http://schemas.microsoft.com/office/drawing/2014/chartex" xmlns:cx1="http://schemas.microsoft.com/office/drawing/2015/9/8/chartex" xmlns:cx2="http://schemas.microsoft.com/office/drawing/2015/10/21/chartex" xmlns:cx3="http://schemas.microsoft.com/office/drawing/2016/5/9/chartex" xmlns:cx4="http://schemas.microsoft.com/office/drawing/2016/5/10/chartex" xmlns:cx5="http://schemas.microsoft.com/office/drawing/2016/5/11/chartex" xmlns:cx6="http://schemas.microsoft.com/office/drawing/2016/5/12/chartex" xmlns:cx7="http://schemas.microsoft.com/office/drawing/2016/5/13/chartex" xmlns:cx8="http://schemas.microsoft.com/office/drawing/2016/5/14/chartex" xmlns:cr="http://schemas.microsoft.com/office/comments/2020/reactions" xmlns:mc="http://schemas.openxmlformats.org/markup-compatibility/2006" xmlns:aink="http://schemas.microsoft.com/office/drawing/2016/ink" xmlns:am3d="http://schemas.microsoft.com/office/drawing/2017/model3d" xmlns:o="urn:schemas-microsoft-com:office:office" xmlns:oel="http://schemas.microsoft.com/office/2019/extlst" xmlns:r="http://schemas.openxmlformats.org/officeDocument/2006/relationships" xmlns:m="http://schemas.openxmlformats.org/officeDocument/2006/math" xmlns:v="urn:schemas-microsoft-com:vml" xmlns:wp14="http://schemas.microsoft.com/office/word/2010/wordprocessingDrawing" xmlns:wp="http://schemas.openxmlformats.org/drawingml/2006/wordprocessingDrawing" xmlns:w10="urn:schemas-microsoft-com:office:word" xmlns:w="http://schemas.openxmlformats.org/wordprocessingml/2006/main" xmlns:w14="http://schemas.microsoft.com/office/word/2010/wordml" xmlns:w15="http://schemas.microsoft.com/office/word/2012/wordml" xmlns:w16cex="http://schemas.microsoft.com/office/word/2018/wordml/cex" xmlns:w16cid="http://schemas.microsoft.com/office/word/2016/wordml/cid" xmlns:w16="http://schemas.microsoft.com/office/word/2018/wordml" xmlns:w16sdtdh="http://schemas.microsoft.com/office/word/2020/wordml/sdtdatahash" xmlns:w16se="http://schemas.microsoft.com/office/word/2015/wordml/symex" xmlns:wpg="http://schemas.microsoft.com/office/word/2010/wordprocessingGroup" xmlns:wpi="http://schemas.microsoft.com/office/word/2010/wordprocessingInk" xmlns:wne="http://schemas.microsoft.com/office/word/2006/wordml" xmlns:wps="http://schemas.microsoft.com/office/word/2010/wordprocessingShape" mc:Ignorable="w14 w15 w16se w16cid w16 w16cex w16sdtdh cr wp14">
-  <w16cex:commentExtensible w16cex:durableId="48EF48AE" w16cex:dateUtc="2023-11-02T19:48:00Z"/>
-  <w16cex:commentExtensible w16cex:durableId="15C61B13" w16cex:dateUtc="2023-11-02T19:51:00Z"/>
-</w16cex:commentsExtensible>
-</file>
-
-<file path=word/commentsIds.xml><?xml version="1.0" encoding="utf-8"?>
-<w16cid:commentsIds xmlns:wpc="http://schemas.microsoft.com/office/word/2010/wordprocessingCanvas" xmlns:cx="http://schemas.microsoft.com/office/drawing/2014/chartex" xmlns:cx1="http://schemas.microsoft.com/office/drawing/2015/9/8/chartex" xmlns:cx2="http://schemas.microsoft.com/office/drawing/2015/10/21/chartex" xmlns:cx3="http://schemas.microsoft.com/office/drawing/2016/5/9/chartex" xmlns:cx4="http://schemas.microsoft.com/office/drawing/2016/5/10/chartex" xmlns:cx5="http://schemas.microsoft.com/office/drawing/2016/5/11/chartex" xmlns:cx6="http://schemas.microsoft.com/office/drawing/2016/5/12/chartex" xmlns:cx7="http://schemas.microsoft.com/office/drawing/2016/5/13/chartex" xmlns:cx8="http://schemas.microsoft.com/office/drawing/2016/5/14/chartex" xmlns:mc="http://schemas.openxmlformats.org/markup-compatibility/2006" xmlns:aink="http://schemas.microsoft.com/office/drawing/2016/ink" xmlns:am3d="http://schemas.microsoft.com/office/drawing/2017/model3d" xmlns:o="urn:schemas-microsoft-com:office:office" xmlns:oel="http://schemas.microsoft.com/office/2019/extlst" xmlns:r="http://schemas.openxmlformats.org/officeDocument/2006/relationships" xmlns:m="http://schemas.openxmlformats.org/officeDocument/2006/math" xmlns:v="urn:schemas-microsoft-com:vml" xmlns:wp14="http://schemas.microsoft.com/office/word/2010/wordprocessingDrawing" xmlns:wp="http://schemas.openxmlformats.org/drawingml/2006/wordprocessingDrawing" xmlns:w10="urn:schemas-microsoft-com:office:word" xmlns:w="http://schemas.openxmlformats.org/wordprocessingml/2006/main" xmlns:w14="http://schemas.microsoft.com/office/word/2010/wordml" xmlns:w15="http://schemas.microsoft.com/office/word/2012/wordml" xmlns:w16cex="http://schemas.microsoft.com/office/word/2018/wordml/cex" xmlns:w16cid="http://schemas.microsoft.com/office/word/2016/wordml/cid" xmlns:w16="http://schemas.microsoft.com/office/word/2018/wordml" xmlns:w16sdtdh="http://schemas.microsoft.com/office/word/2020/wordml/sdtdatahash" xmlns:w16se="http://schemas.microsoft.com/office/word/2015/wordml/symex" xmlns:wpg="http://schemas.microsoft.com/office/word/2010/wordprocessingGroup" xmlns:wpi="http://schemas.microsoft.com/office/word/2010/wordprocessingInk" xmlns:wne="http://schemas.microsoft.com/office/word/2006/wordml" xmlns:wps="http://schemas.microsoft.com/office/word/2010/wordprocessingShape" mc:Ignorable="w14 w15 w16se w16cid w16 w16cex w16sdtdh wp14">
-  <w16cid:commentId w16cid:paraId="2265727B" w16cid:durableId="48EF48AE"/>
-  <w16cid:commentId w16cid:paraId="28E5A0D7" w16cid:durableId="15C61B13"/>
-</w16cid:commentsIds>
-</file>
-
-<file path=word/people.xml><?xml version="1.0" encoding="utf-8"?>
-<w15:people xmlns:wpc="http://schemas.microsoft.com/office/word/2010/wordprocessingCanvas" xmlns:cx="http://schemas.microsoft.com/office/drawing/2014/chartex" xmlns:cx1="http://schemas.microsoft.com/office/drawing/2015/9/8/chartex" xmlns:cx2="http://schemas.microsoft.com/office/drawing/2015/10/21/chartex" xmlns:cx3="http://schemas.microsoft.com/office/drawing/2016/5/9/chartex" xmlns:cx4="http://schemas.microsoft.com/office/drawing/2016/5/10/chartex" xmlns:cx5="http://schemas.microsoft.com/office/drawing/2016/5/11/chartex" xmlns:cx6="http://schemas.microsoft.com/office/drawing/2016/5/12/chartex" xmlns:cx7="http://schemas.microsoft.com/office/drawing/2016/5/13/chartex" xmlns:cx8="http://schemas.microsoft.com/office/drawing/2016/5/14/chartex" xmlns:mc="http://schemas.openxmlformats.org/markup-compatibility/2006" xmlns:aink="http://schemas.microsoft.com/office/drawing/2016/ink" xmlns:am3d="http://schemas.microsoft.com/office/drawing/2017/model3d" xmlns:o="urn:schemas-microsoft-com:office:office" xmlns:oel="http://schemas.microsoft.com/office/2019/extlst" xmlns:r="http://schemas.openxmlformats.org/officeDocument/2006/relationships" xmlns:m="http://schemas.openxmlformats.org/officeDocument/2006/math" xmlns:v="urn:schemas-microsoft-com:vml" xmlns:wp14="http://schemas.microsoft.com/office/word/2010/wordprocessingDrawing" xmlns:wp="http://schemas.openxmlformats.org/drawingml/2006/wordprocessingDrawing" xmlns:w10="urn:schemas-microsoft-com:office:word" xmlns:w="http://schemas.openxmlformats.org/wordprocessingml/2006/main" xmlns:w14="http://schemas.microsoft.com/office/word/2010/wordml" xmlns:w15="http://schemas.microsoft.com/office/word/2012/wordml" xmlns:w16cex="http://schemas.microsoft.com/office/word/2018/wordml/cex" xmlns:w16cid="http://schemas.microsoft.com/office/word/2016/wordml/cid" xmlns:w16="http://schemas.microsoft.com/office/word/2018/wordml" xmlns:w16sdtdh="http://schemas.microsoft.com/office/word/2020/wordml/sdtdatahash" xmlns:w16se="http://schemas.microsoft.com/office/word/2015/wordml/symex" xmlns:wpg="http://schemas.microsoft.com/office/word/2010/wordprocessingGroup" xmlns:wpi="http://schemas.microsoft.com/office/word/2010/wordprocessingInk" xmlns:wne="http://schemas.microsoft.com/office/word/2006/wordml" xmlns:wps="http://schemas.microsoft.com/office/word/2010/wordprocessingShape" mc:Ignorable="w14 w15 w16se w16cid w16 w16cex w16sdtdh wp14">
-  <w15:person w15:author="Shaffer, Victoria A.">
-    <w15:presenceInfo w15:providerId="AD" w15:userId="S::shafferv@umsystem.edu::3737675d-055d-4657-a01a-acb3ff992568"/>
-  </w15:person>
-</w15:people>
 </file>
 
 <file path=word/styles.xml><?xml version="1.0" encoding="utf-8"?>
@@ -1516,7 +2087,6 @@
   <w:style w:type="character" w:default="1" w:styleId="DefaultParagraphFont">
     <w:name w:val="Default Paragraph Font"/>
     <w:uiPriority w:val="1"/>
-    <w:semiHidden/>
     <w:unhideWhenUsed/>
   </w:style>
   <w:style w:type="table" w:default="1" w:styleId="TableNormal">
@@ -1840,6 +2410,32 @@
     <w:rPr>
       <w:sz w:val="16"/>
       <w:szCs w:val="16"/>
+    </w:rPr>
+  </w:style>
+  <w:style w:type="paragraph" w:styleId="CommentText">
+    <w:name w:val="annotation text"/>
+    <w:basedOn w:val="Normal"/>
+    <w:link w:val="CommentTextChar"/>
+    <w:uiPriority w:val="99"/>
+    <w:semiHidden/>
+    <w:unhideWhenUsed/>
+    <w:pPr>
+      <w:spacing w:line="240" w:lineRule="auto"/>
+    </w:pPr>
+    <w:rPr>
+      <w:sz w:val="20"/>
+      <w:szCs w:val="20"/>
+    </w:rPr>
+  </w:style>
+  <w:style w:type="character" w:customStyle="1" w:styleId="CommentTextChar">
+    <w:name w:val="Comment Text Char"/>
+    <w:basedOn w:val="DefaultParagraphFont"/>
+    <w:link w:val="CommentText"/>
+    <w:uiPriority w:val="99"/>
+    <w:semiHidden/>
+    <w:rPr>
+      <w:sz w:val="20"/>
+      <w:szCs w:val="20"/>
     </w:rPr>
   </w:style>
 </w:styles>

</xml_diff>

<commit_message>
working on getting rdy for results
</commit_message>
<xml_diff>
--- a/Dissertation Proposal/Restructure process/Dissertation Proposal Section Drafts/Study 1 Methods Draft.docx
+++ b/Dissertation Proposal/Restructure process/Dissertation Proposal Section Drafts/Study 1 Methods Draft.docx
@@ -6,7 +6,7 @@
       <w:pPr>
         <w:keepNext/>
         <w:keepLines/>
-        <w:spacing w:after="0" w:afterAutospacing="1" w:line="240" w:lineRule="auto"/>
+        <w:spacing w:after="0" w:afterAutospacing="1" w:line="480" w:lineRule="auto"/>
         <w:outlineLvl w:val="1"/>
         <w:rPr>
           <w:rFonts w:ascii="Calibri Light" w:eastAsia="Times New Roman" w:hAnsi="Calibri Light" w:cs="Times New Roman"/>
@@ -32,12 +32,144 @@
         <w:t>Method</w:t>
       </w:r>
       <w:bookmarkEnd w:id="0"/>
+    </w:p>
+    <w:p>
+      <w:pPr>
+        <w:pStyle w:val="NoSpacing"/>
+        <w:spacing w:line="480" w:lineRule="auto"/>
+        <w:ind w:firstLine="720"/>
+        <w:rPr>
+          <w:rFonts w:ascii="Calibri" w:hAnsi="Calibri" w:cs="Calibri"/>
+          <w:sz w:val="24"/>
+          <w:szCs w:val="24"/>
+        </w:rPr>
+      </w:pPr>
+      <w:r>
+        <w:rPr>
+          <w:rFonts w:ascii="Calibri" w:hAnsi="Calibri" w:cs="Calibri"/>
+          <w:sz w:val="24"/>
+          <w:szCs w:val="24"/>
+        </w:rPr>
+        <w:t xml:space="preserve">Study 1 analyzed the effects of social consensus using a </w:t>
+      </w:r>
+      <w:r>
+        <w:rPr>
+          <w:rFonts w:ascii="Calibri" w:hAnsi="Calibri" w:cs="Calibri"/>
+          <w:sz w:val="24"/>
+          <w:szCs w:val="24"/>
+        </w:rPr>
+        <w:t>within-subjects design</w:t>
+      </w:r>
+      <w:r>
+        <w:rPr>
+          <w:rFonts w:ascii="Calibri" w:hAnsi="Calibri" w:cs="Calibri"/>
+          <w:sz w:val="24"/>
+          <w:szCs w:val="24"/>
+        </w:rPr>
+        <w:t>.</w:t>
+      </w:r>
+      <w:r>
+        <w:rPr>
+          <w:rFonts w:ascii="Calibri" w:hAnsi="Calibri" w:cs="Calibri"/>
+          <w:sz w:val="24"/>
+          <w:szCs w:val="24"/>
+        </w:rPr>
+        <w:t xml:space="preserve"> </w:t>
+      </w:r>
+      <w:r>
+        <w:rPr>
+          <w:rFonts w:ascii="Calibri" w:hAnsi="Calibri" w:cs="Calibri"/>
+          <w:sz w:val="24"/>
+          <w:szCs w:val="24"/>
+        </w:rPr>
+        <w:t>Our measures were collected before</w:t>
+      </w:r>
+      <w:r>
+        <w:rPr>
+          <w:rFonts w:ascii="Calibri" w:hAnsi="Calibri" w:cs="Calibri"/>
+          <w:sz w:val="24"/>
+          <w:szCs w:val="24"/>
+        </w:rPr>
+        <w:t xml:space="preserve"> and after</w:t>
+      </w:r>
+      <w:r>
+        <w:rPr>
+          <w:rFonts w:ascii="Calibri" w:hAnsi="Calibri" w:cs="Calibri"/>
+          <w:sz w:val="24"/>
+          <w:szCs w:val="24"/>
+        </w:rPr>
+        <w:t xml:space="preserve"> the</w:t>
+      </w:r>
+      <w:r>
+        <w:rPr>
+          <w:rFonts w:ascii="Calibri" w:hAnsi="Calibri" w:cs="Calibri"/>
+          <w:sz w:val="24"/>
+          <w:szCs w:val="24"/>
+        </w:rPr>
+        <w:t xml:space="preserve"> social consensus</w:t>
+      </w:r>
+      <w:r>
+        <w:rPr>
+          <w:rFonts w:ascii="Calibri" w:hAnsi="Calibri" w:cs="Calibri"/>
+          <w:sz w:val="24"/>
+          <w:szCs w:val="24"/>
+        </w:rPr>
+        <w:t xml:space="preserve"> intervention</w:t>
+      </w:r>
+      <w:r>
+        <w:rPr>
+          <w:rFonts w:ascii="Calibri" w:hAnsi="Calibri" w:cs="Calibri"/>
+          <w:sz w:val="24"/>
+          <w:szCs w:val="24"/>
+        </w:rPr>
+        <w:t>, with the difference score between pre and post intervention as our main outcome measure</w:t>
+      </w:r>
+      <w:r>
+        <w:rPr>
+          <w:rFonts w:ascii="Calibri" w:hAnsi="Calibri" w:cs="Calibri"/>
+          <w:sz w:val="24"/>
+          <w:szCs w:val="24"/>
+        </w:rPr>
+        <w:t>.</w:t>
+      </w:r>
+      <w:r>
+        <w:rPr>
+          <w:rFonts w:ascii="Calibri" w:hAnsi="Calibri" w:cs="Calibri"/>
+          <w:sz w:val="24"/>
+          <w:szCs w:val="24"/>
+        </w:rPr>
+        <w:t xml:space="preserve"> Participants were given a survey with several individual difference measures, then were randomized into one of two social consensus manipulations. </w:t>
+      </w:r>
+      <w:r>
+        <w:rPr>
+          <w:rFonts w:ascii="Calibri" w:hAnsi="Calibri" w:cs="Calibri"/>
+          <w:sz w:val="24"/>
+          <w:szCs w:val="24"/>
+        </w:rPr>
+        <w:t xml:space="preserve"> </w:t>
+      </w:r>
+      <w:r>
+        <w:rPr>
+          <w:rFonts w:ascii="Calibri" w:eastAsia="Calibri" w:hAnsi="Calibri" w:cs="Times New Roman"/>
+          <w:kern w:val="0"/>
+          <w:sz w:val="24"/>
+          <w:szCs w:val="24"/>
+          <w14:ligatures w14:val="none"/>
+        </w:rPr>
+        <w:t>The Institutional Review Board at the University of Missouri reviewed and approved all submitted materials for Study 1.</w:t>
+      </w:r>
+    </w:p>
+    <w:p>
+      <w:pPr>
+        <w:pStyle w:val="NoSpacing"/>
+        <w:spacing w:line="480" w:lineRule="auto"/>
+      </w:pPr>
     </w:p>
     <w:p>
       <w:pPr>
         <w:keepNext/>
         <w:keepLines/>
-        <w:spacing w:after="0" w:afterAutospacing="1" w:line="240" w:lineRule="auto"/>
+        <w:spacing w:after="0" w:afterAutospacing="1" w:line="480" w:lineRule="auto"/>
         <w:outlineLvl w:val="2"/>
         <w:rPr>
           <w:rFonts w:ascii="Calibri Light" w:eastAsia="Times New Roman" w:hAnsi="Calibri Light" w:cs="Times New Roman"/>
@@ -361,7 +493,7 @@
       <w:pPr>
         <w:keepNext/>
         <w:keepLines/>
-        <w:spacing w:after="0" w:afterAutospacing="1" w:line="240" w:lineRule="auto"/>
+        <w:spacing w:after="0" w:afterAutospacing="1" w:line="480" w:lineRule="auto"/>
         <w:outlineLvl w:val="2"/>
         <w:rPr>
           <w:rFonts w:ascii="Calibri Light" w:eastAsia="Times New Roman" w:hAnsi="Calibri Light" w:cs="Times New Roman"/>
@@ -381,6 +513,7 @@
           <w:sz w:val="28"/>
           <w:szCs w:val="24"/>
         </w:rPr>
+        <w:lastRenderedPageBreak/>
         <w:t>Materials and Procedure</w:t>
       </w:r>
     </w:p>
@@ -404,7 +537,47 @@
           <w:szCs w:val="24"/>
           <w14:ligatures w14:val="none"/>
         </w:rPr>
-        <w:t>The Institutional Review Board at the University of Missouri reviewed and approved all submitted materials for Study 1.</w:t>
+        <w:t xml:space="preserve">To manipulate the perception of social consensus, </w:t>
+      </w:r>
+      <w:r>
+        <w:rPr>
+          <w:rFonts w:ascii="Calibri" w:eastAsia="Calibri" w:hAnsi="Calibri" w:cs="Times New Roman"/>
+          <w:kern w:val="0"/>
+          <w:sz w:val="24"/>
+          <w:szCs w:val="24"/>
+          <w14:ligatures w14:val="none"/>
+        </w:rPr>
+        <w:t>p</w:t>
+      </w:r>
+      <w:r>
+        <w:rPr>
+          <w:rFonts w:ascii="Calibri" w:eastAsia="Calibri" w:hAnsi="Calibri" w:cs="Times New Roman"/>
+          <w:kern w:val="0"/>
+          <w:sz w:val="24"/>
+          <w:szCs w:val="24"/>
+          <w14:ligatures w14:val="none"/>
+        </w:rPr>
+        <w:t>articipants were randomized into a ‘high social consensus’ or ‘low social consensus</w:t>
+      </w:r>
+      <w:r>
+        <w:rPr>
+          <w:rFonts w:ascii="Calibri" w:eastAsia="Calibri" w:hAnsi="Calibri" w:cs="Times New Roman"/>
+          <w:kern w:val="0"/>
+          <w:sz w:val="24"/>
+          <w:szCs w:val="24"/>
+          <w14:ligatures w14:val="none"/>
+        </w:rPr>
+        <w:t>’</w:t>
+      </w:r>
+      <w:r>
+        <w:rPr>
+          <w:rFonts w:ascii="Calibri" w:eastAsia="Calibri" w:hAnsi="Calibri" w:cs="Times New Roman"/>
+          <w:kern w:val="0"/>
+          <w:sz w:val="24"/>
+          <w:szCs w:val="24"/>
+          <w14:ligatures w14:val="none"/>
+        </w:rPr>
+        <w:t xml:space="preserve"> condition.</w:t>
       </w:r>
       <w:r>
         <w:rPr>
@@ -422,117 +595,274 @@
           <w:kern w:val="0"/>
           <w:sz w:val="24"/>
           <w:szCs w:val="24"/>
-          <w:highlight w:val="yellow"/>
-          <w14:ligatures w14:val="none"/>
-        </w:rPr>
-        <w:t>(put text before here that we are doing a survey, since it can’t be here, make clear that this study was on social consensus, utilizing a survey, just so that they’re not lost</w:t>
-      </w:r>
-      <w:r>
-        <w:rPr>
-          <w:rFonts w:ascii="Calibri" w:eastAsia="Calibri" w:hAnsi="Calibri" w:cs="Times New Roman"/>
-          <w:kern w:val="0"/>
-          <w:sz w:val="24"/>
-          <w:szCs w:val="24"/>
-          <w:highlight w:val="yellow"/>
-          <w14:ligatures w14:val="none"/>
-        </w:rPr>
-        <w:t>. For example, use the last paragraph before the study 1 method section in the PLOS 1 paper as guide for formatting and content)</w:t>
-      </w:r>
-      <w:r>
-        <w:rPr>
-          <w:rFonts w:ascii="Calibri" w:eastAsia="Calibri" w:hAnsi="Calibri" w:cs="Times New Roman"/>
-          <w:kern w:val="0"/>
-          <w:sz w:val="24"/>
-          <w:szCs w:val="24"/>
-          <w:highlight w:val="yellow"/>
-          <w14:ligatures w14:val="none"/>
-        </w:rPr>
-        <w:t xml:space="preserve"> We can also have a brief overview sentence, instead of all the headings and details</w:t>
-      </w:r>
-      <w:r>
-        <w:rPr>
-          <w:rFonts w:ascii="Calibri" w:eastAsia="Calibri" w:hAnsi="Calibri" w:cs="Times New Roman"/>
-          <w:kern w:val="0"/>
-          <w:sz w:val="24"/>
-          <w:szCs w:val="24"/>
-          <w:highlight w:val="yellow"/>
-          <w14:ligatures w14:val="none"/>
+          <w14:ligatures w14:val="none"/>
+        </w:rPr>
+        <w:t xml:space="preserve">The condition (high or low social consensus) that our participants are assigned to, is our independent variable (IV). </w:t>
+      </w:r>
+      <w:r>
+        <w:rPr>
+          <w:rFonts w:ascii="Calibri" w:eastAsia="Calibri" w:hAnsi="Calibri" w:cs="Times New Roman"/>
+          <w:kern w:val="0"/>
+          <w:sz w:val="24"/>
+          <w:szCs w:val="24"/>
+          <w14:ligatures w14:val="none"/>
+        </w:rPr>
+        <w:t xml:space="preserve">In both conditions, participants were given feedback consisting of </w:t>
+      </w:r>
+      <w:r>
+        <w:rPr>
+          <w:rFonts w:ascii="Calibri" w:eastAsia="Calibri" w:hAnsi="Calibri" w:cs="Times New Roman"/>
+          <w:kern w:val="0"/>
+          <w:sz w:val="24"/>
+          <w:szCs w:val="24"/>
+          <w14:ligatures w14:val="none"/>
+        </w:rPr>
+        <w:t>the base rate of</w:t>
+      </w:r>
+      <w:r>
+        <w:rPr>
+          <w:rFonts w:ascii="Calibri" w:eastAsia="Calibri" w:hAnsi="Calibri" w:cs="Times New Roman"/>
+          <w:kern w:val="0"/>
+          <w:sz w:val="24"/>
+          <w:szCs w:val="24"/>
+          <w14:ligatures w14:val="none"/>
+        </w:rPr>
+        <w:t xml:space="preserve"> </w:t>
+      </w:r>
+      <w:r>
+        <w:rPr>
+          <w:rFonts w:ascii="Calibri" w:eastAsia="Calibri" w:hAnsi="Calibri" w:cs="Times New Roman"/>
+          <w:kern w:val="0"/>
+          <w:sz w:val="24"/>
+          <w:szCs w:val="24"/>
+          <w14:ligatures w14:val="none"/>
+        </w:rPr>
+        <w:t>support</w:t>
+      </w:r>
+      <w:r>
+        <w:rPr>
+          <w:rFonts w:ascii="Calibri" w:eastAsia="Calibri" w:hAnsi="Calibri" w:cs="Times New Roman"/>
+          <w:kern w:val="0"/>
+          <w:sz w:val="24"/>
+          <w:szCs w:val="24"/>
+          <w14:ligatures w14:val="none"/>
+        </w:rPr>
+        <w:t xml:space="preserve"> that the</w:t>
+      </w:r>
+      <w:r>
+        <w:rPr>
+          <w:rFonts w:ascii="Calibri" w:eastAsia="Calibri" w:hAnsi="Calibri" w:cs="Times New Roman"/>
+          <w:kern w:val="0"/>
+          <w:sz w:val="24"/>
+          <w:szCs w:val="24"/>
+          <w14:ligatures w14:val="none"/>
+        </w:rPr>
+        <w:t xml:space="preserve"> general American public (in 2018) had for the four highly polarized issues</w:t>
+      </w:r>
+      <w:r>
+        <w:rPr>
+          <w:rFonts w:ascii="Calibri" w:eastAsia="Calibri" w:hAnsi="Calibri" w:cs="Times New Roman"/>
+          <w:kern w:val="0"/>
+          <w:sz w:val="24"/>
+          <w:szCs w:val="24"/>
+          <w14:ligatures w14:val="none"/>
+        </w:rPr>
+        <w:t xml:space="preserve">. </w:t>
+      </w:r>
+      <w:r>
+        <w:rPr>
+          <w:rFonts w:ascii="Calibri" w:eastAsia="Calibri" w:hAnsi="Calibri" w:cs="Times New Roman"/>
+          <w:kern w:val="0"/>
+          <w:sz w:val="24"/>
+          <w:szCs w:val="24"/>
+          <w14:ligatures w14:val="none"/>
+        </w:rPr>
+        <w:t xml:space="preserve">Participants in the ‘high social consensus’ condition saw </w:t>
+      </w:r>
+      <w:r>
+        <w:rPr>
+          <w:rFonts w:ascii="Calibri" w:eastAsia="Calibri" w:hAnsi="Calibri" w:cs="Times New Roman"/>
+          <w:kern w:val="0"/>
+          <w:sz w:val="24"/>
+          <w:szCs w:val="24"/>
+          <w14:ligatures w14:val="none"/>
+        </w:rPr>
+        <w:t>results t</w:t>
+      </w:r>
+      <w:r>
+        <w:rPr>
+          <w:rFonts w:ascii="Calibri" w:eastAsia="Calibri" w:hAnsi="Calibri" w:cs="Times New Roman"/>
+          <w:kern w:val="0"/>
+          <w:sz w:val="24"/>
+          <w:szCs w:val="24"/>
+          <w14:ligatures w14:val="none"/>
+        </w:rPr>
+        <w:t>hat were</w:t>
+      </w:r>
+      <w:r>
+        <w:rPr>
+          <w:rFonts w:ascii="Calibri" w:eastAsia="Calibri" w:hAnsi="Calibri" w:cs="Times New Roman"/>
+          <w:sz w:val="24"/>
+          <w:szCs w:val="24"/>
+        </w:rPr>
+        <w:t xml:space="preserve"> manipulated to be 20% higher than </w:t>
+      </w:r>
+      <w:r>
+        <w:rPr>
+          <w:rFonts w:ascii="Calibri" w:eastAsia="Calibri" w:hAnsi="Calibri" w:cs="Times New Roman"/>
+          <w:sz w:val="24"/>
+          <w:szCs w:val="24"/>
+        </w:rPr>
+        <w:t>the true base rate</w:t>
+      </w:r>
+      <w:r>
+        <w:rPr>
+          <w:rFonts w:ascii="Calibri" w:eastAsia="Calibri" w:hAnsi="Calibri" w:cs="Times New Roman"/>
+          <w:sz w:val="24"/>
+          <w:szCs w:val="24"/>
+        </w:rPr>
+        <w:t>. Likewise, participants in our ‘low social consensus</w:t>
+      </w:r>
+      <w:r>
+        <w:rPr>
+          <w:rFonts w:ascii="Calibri" w:eastAsia="Calibri" w:hAnsi="Calibri" w:cs="Times New Roman"/>
+          <w:sz w:val="24"/>
+          <w:szCs w:val="24"/>
+        </w:rPr>
+        <w:t>’ condition</w:t>
+      </w:r>
+      <w:r>
+        <w:rPr>
+          <w:rFonts w:ascii="Calibri" w:eastAsia="Calibri" w:hAnsi="Calibri" w:cs="Times New Roman"/>
+          <w:sz w:val="24"/>
+          <w:szCs w:val="24"/>
+        </w:rPr>
+        <w:t xml:space="preserve"> </w:t>
+      </w:r>
+      <w:r>
+        <w:rPr>
+          <w:rFonts w:ascii="Calibri" w:eastAsia="Calibri" w:hAnsi="Calibri" w:cs="Times New Roman"/>
+          <w:sz w:val="24"/>
+          <w:szCs w:val="24"/>
+        </w:rPr>
+        <w:t>saw results that were</w:t>
+      </w:r>
+      <w:r>
+        <w:rPr>
+          <w:rFonts w:ascii="Calibri" w:eastAsia="Calibri" w:hAnsi="Calibri" w:cs="Times New Roman"/>
+          <w:sz w:val="24"/>
+          <w:szCs w:val="24"/>
+        </w:rPr>
+        <w:t xml:space="preserve"> manipulated to be 20% lower</w:t>
+      </w:r>
+      <w:r>
+        <w:rPr>
+          <w:rFonts w:ascii="Calibri" w:eastAsia="Calibri" w:hAnsi="Calibri" w:cs="Times New Roman"/>
+          <w:sz w:val="24"/>
+          <w:szCs w:val="24"/>
+        </w:rPr>
+        <w:t xml:space="preserve"> than the true base rate (e.g., </w:t>
+      </w:r>
+      <w:r>
+        <w:rPr>
+          <w:rFonts w:ascii="Calibri" w:eastAsia="Calibri" w:hAnsi="Calibri" w:cs="Times New Roman"/>
+          <w:sz w:val="24"/>
+          <w:szCs w:val="24"/>
+        </w:rPr>
+        <w:t xml:space="preserve">if the base rate is </w:t>
+      </w:r>
+      <w:r>
+        <w:rPr>
+          <w:rFonts w:ascii="Calibri" w:eastAsia="Calibri" w:hAnsi="Calibri" w:cs="Times New Roman"/>
+          <w:sz w:val="24"/>
+          <w:szCs w:val="24"/>
+        </w:rPr>
+        <w:t>65%</w:t>
+      </w:r>
+      <w:r>
+        <w:rPr>
+          <w:rFonts w:ascii="Calibri" w:eastAsia="Calibri" w:hAnsi="Calibri" w:cs="Times New Roman"/>
+          <w:sz w:val="24"/>
+          <w:szCs w:val="24"/>
+        </w:rPr>
+        <w:t xml:space="preserve"> </w:t>
+      </w:r>
+      <w:r>
+        <w:rPr>
+          <w:rFonts w:ascii="Calibri" w:eastAsia="Calibri" w:hAnsi="Calibri" w:cs="Times New Roman"/>
+          <w:sz w:val="24"/>
+          <w:szCs w:val="24"/>
+        </w:rPr>
+        <w:t>of Americans agree that</w:t>
+      </w:r>
+      <w:r>
+        <w:rPr>
+          <w:rFonts w:ascii="Calibri" w:eastAsia="Calibri" w:hAnsi="Calibri" w:cs="Times New Roman"/>
+          <w:kern w:val="0"/>
+          <w:sz w:val="24"/>
+          <w:szCs w:val="24"/>
+          <w14:ligatures w14:val="none"/>
+        </w:rPr>
+        <w:t xml:space="preserve"> </w:t>
+      </w:r>
+      <w:r>
+        <w:rPr>
+          <w:rFonts w:ascii="Calibri" w:eastAsia="Calibri" w:hAnsi="Calibri" w:cs="Times New Roman"/>
+          <w:kern w:val="0"/>
+          <w:sz w:val="24"/>
+          <w:szCs w:val="24"/>
+          <w14:ligatures w14:val="none"/>
+        </w:rPr>
+        <w:t>the Death Penalty is necessary in the US</w:t>
+      </w:r>
+      <w:r>
+        <w:rPr>
+          <w:rFonts w:ascii="Calibri" w:eastAsia="Calibri" w:hAnsi="Calibri" w:cs="Times New Roman"/>
+          <w:sz w:val="24"/>
+          <w:szCs w:val="24"/>
+        </w:rPr>
+        <w:t>, the high condition would see 85%</w:t>
+      </w:r>
+      <w:r>
+        <w:rPr>
+          <w:rFonts w:ascii="Calibri" w:eastAsia="Calibri" w:hAnsi="Calibri" w:cs="Times New Roman"/>
+          <w:sz w:val="24"/>
+          <w:szCs w:val="24"/>
+        </w:rPr>
+        <w:t xml:space="preserve"> agree</w:t>
+      </w:r>
+      <w:r>
+        <w:rPr>
+          <w:rFonts w:ascii="Calibri" w:eastAsia="Calibri" w:hAnsi="Calibri" w:cs="Times New Roman"/>
+          <w:sz w:val="24"/>
+          <w:szCs w:val="24"/>
+        </w:rPr>
+        <w:t>, and the low condition would see 45%</w:t>
+      </w:r>
+      <w:r>
+        <w:rPr>
+          <w:rFonts w:ascii="Calibri" w:eastAsia="Calibri" w:hAnsi="Calibri" w:cs="Times New Roman"/>
+          <w:sz w:val="24"/>
+          <w:szCs w:val="24"/>
+        </w:rPr>
+        <w:t xml:space="preserve"> agree</w:t>
+      </w:r>
+      <w:r>
+        <w:rPr>
+          <w:rFonts w:ascii="Calibri" w:eastAsia="Calibri" w:hAnsi="Calibri" w:cs="Times New Roman"/>
+          <w:sz w:val="24"/>
+          <w:szCs w:val="24"/>
+        </w:rPr>
+        <w:t>)</w:t>
+      </w:r>
+      <w:r>
+        <w:rPr>
+          <w:rFonts w:ascii="Calibri" w:eastAsia="Calibri" w:hAnsi="Calibri" w:cs="Times New Roman"/>
+          <w:sz w:val="24"/>
+          <w:szCs w:val="24"/>
         </w:rPr>
         <w:t>.</w:t>
       </w:r>
-    </w:p>
-    <w:p>
-      <w:pPr>
-        <w:spacing w:before="240" w:after="180" w:afterAutospacing="1" w:line="480" w:lineRule="auto"/>
-        <w:ind w:firstLine="720"/>
-        <w:rPr>
-          <w:rFonts w:ascii="Calibri" w:eastAsia="Calibri" w:hAnsi="Calibri" w:cs="Times New Roman"/>
-          <w:kern w:val="0"/>
-          <w:sz w:val="24"/>
-          <w:szCs w:val="24"/>
-          <w14:ligatures w14:val="none"/>
-        </w:rPr>
-      </w:pPr>
-      <w:r>
-        <w:rPr>
-          <w:rFonts w:ascii="Calibri" w:eastAsia="Calibri" w:hAnsi="Calibri" w:cs="Times New Roman"/>
-          <w:kern w:val="0"/>
-          <w:sz w:val="24"/>
-          <w:szCs w:val="24"/>
-          <w14:ligatures w14:val="none"/>
-        </w:rPr>
-        <w:t xml:space="preserve">To manipulate the perception of social consensus, participants </w:t>
-      </w:r>
-      <w:r>
-        <w:rPr>
-          <w:rFonts w:ascii="Calibri" w:eastAsia="Calibri" w:hAnsi="Calibri" w:cs="Times New Roman"/>
-          <w:kern w:val="0"/>
-          <w:sz w:val="24"/>
-          <w:szCs w:val="24"/>
-          <w14:ligatures w14:val="none"/>
-        </w:rPr>
-        <w:t>were</w:t>
-      </w:r>
-      <w:r>
-        <w:rPr>
-          <w:rFonts w:ascii="Calibri" w:eastAsia="Calibri" w:hAnsi="Calibri" w:cs="Times New Roman"/>
-          <w:kern w:val="0"/>
-          <w:sz w:val="24"/>
-          <w:szCs w:val="24"/>
-          <w14:ligatures w14:val="none"/>
-        </w:rPr>
-        <w:t xml:space="preserve"> first</w:t>
-      </w:r>
-      <w:r>
-        <w:rPr>
-          <w:rFonts w:ascii="Calibri" w:eastAsia="Calibri" w:hAnsi="Calibri" w:cs="Times New Roman"/>
-          <w:kern w:val="0"/>
-          <w:sz w:val="24"/>
-          <w:szCs w:val="24"/>
-          <w14:ligatures w14:val="none"/>
-        </w:rPr>
-        <w:t xml:space="preserve"> measured pre-intervention</w:t>
-      </w:r>
-      <w:r>
-        <w:rPr>
-          <w:rFonts w:ascii="Calibri" w:eastAsia="Calibri" w:hAnsi="Calibri" w:cs="Times New Roman"/>
-          <w:kern w:val="0"/>
-          <w:sz w:val="24"/>
-          <w:szCs w:val="24"/>
-          <w14:ligatures w14:val="none"/>
-        </w:rPr>
-        <w:t xml:space="preserve"> on their suppor</w:t>
-      </w:r>
-      <w:r>
-        <w:rPr>
-          <w:rFonts w:ascii="Calibri" w:eastAsia="Calibri" w:hAnsi="Calibri" w:cs="Times New Roman"/>
-          <w:kern w:val="0"/>
-          <w:sz w:val="24"/>
-          <w:szCs w:val="24"/>
-          <w14:ligatures w14:val="none"/>
-        </w:rPr>
-        <w:t>t for four polarized issues.</w:t>
-      </w:r>
       <w:r>
         <w:rPr>
           <w:rFonts w:ascii="Calibri" w:eastAsia="Calibri" w:hAnsi="Calibri" w:cs="Times New Roman"/>
@@ -551,158 +881,37 @@
           <w:szCs w:val="24"/>
           <w14:ligatures w14:val="none"/>
         </w:rPr>
-        <w:t xml:space="preserve">This was assessed by asking the participants </w:t>
-      </w:r>
-      <w:r>
-        <w:rPr>
-          <w:rFonts w:ascii="Calibri" w:eastAsia="Calibri" w:hAnsi="Calibri" w:cs="Times New Roman"/>
-          <w:kern w:val="0"/>
-          <w:sz w:val="24"/>
-          <w:szCs w:val="24"/>
-          <w14:ligatures w14:val="none"/>
-        </w:rPr>
-        <w:t>how strongly they</w:t>
-      </w:r>
-      <w:r>
-        <w:rPr>
-          <w:rFonts w:ascii="Calibri" w:eastAsia="Calibri" w:hAnsi="Calibri" w:cs="Times New Roman"/>
-          <w:kern w:val="0"/>
-          <w:sz w:val="24"/>
-          <w:szCs w:val="24"/>
-          <w14:ligatures w14:val="none"/>
-        </w:rPr>
-        <w:t xml:space="preserve"> agree</w:t>
-      </w:r>
-      <w:r>
-        <w:rPr>
-          <w:rFonts w:ascii="Calibri" w:eastAsia="Calibri" w:hAnsi="Calibri" w:cs="Times New Roman"/>
-          <w:kern w:val="0"/>
-          <w:sz w:val="24"/>
-          <w:szCs w:val="24"/>
-          <w14:ligatures w14:val="none"/>
-        </w:rPr>
-        <w:t>d</w:t>
-      </w:r>
-      <w:r>
-        <w:rPr>
-          <w:rFonts w:ascii="Calibri" w:eastAsia="Calibri" w:hAnsi="Calibri" w:cs="Times New Roman"/>
-          <w:kern w:val="0"/>
-          <w:sz w:val="24"/>
-          <w:szCs w:val="24"/>
-          <w14:ligatures w14:val="none"/>
-        </w:rPr>
-        <w:t xml:space="preserve"> or disagree</w:t>
-      </w:r>
-      <w:r>
-        <w:rPr>
-          <w:rFonts w:ascii="Calibri" w:eastAsia="Calibri" w:hAnsi="Calibri" w:cs="Times New Roman"/>
-          <w:kern w:val="0"/>
-          <w:sz w:val="24"/>
-          <w:szCs w:val="24"/>
-          <w14:ligatures w14:val="none"/>
-        </w:rPr>
-        <w:t>d</w:t>
-      </w:r>
-      <w:r>
-        <w:rPr>
-          <w:rFonts w:ascii="Calibri" w:eastAsia="Calibri" w:hAnsi="Calibri" w:cs="Times New Roman"/>
-          <w:kern w:val="0"/>
-          <w:sz w:val="24"/>
-          <w:szCs w:val="24"/>
-          <w14:ligatures w14:val="none"/>
-        </w:rPr>
-        <w:t xml:space="preserve"> with statements representing highly </w:t>
-      </w:r>
-      <w:r>
-        <w:rPr>
-          <w:rFonts w:ascii="Calibri" w:eastAsia="Calibri" w:hAnsi="Calibri" w:cs="Times New Roman"/>
-          <w:kern w:val="0"/>
-          <w:sz w:val="24"/>
-          <w:szCs w:val="24"/>
-          <w14:ligatures w14:val="none"/>
-        </w:rPr>
-        <w:lastRenderedPageBreak/>
-        <w:t>polarized issues (e.g., “Capital Punishment (the Death Penalty) is necessary in America</w:t>
-      </w:r>
-      <w:r>
-        <w:rPr>
-          <w:rFonts w:ascii="Calibri" w:eastAsia="Calibri" w:hAnsi="Calibri" w:cs="Times New Roman"/>
-          <w:kern w:val="0"/>
-          <w:sz w:val="24"/>
-          <w:szCs w:val="24"/>
-          <w14:ligatures w14:val="none"/>
-        </w:rPr>
-        <w:t>)</w:t>
-      </w:r>
-      <w:r>
-        <w:rPr>
-          <w:rFonts w:ascii="Calibri" w:eastAsia="Calibri" w:hAnsi="Calibri" w:cs="Times New Roman"/>
-          <w:kern w:val="0"/>
-          <w:sz w:val="24"/>
-          <w:szCs w:val="24"/>
-          <w14:ligatures w14:val="none"/>
-        </w:rPr>
-        <w:t>.</w:t>
-      </w:r>
-      <w:r>
-        <w:rPr>
-          <w:rFonts w:ascii="Calibri" w:eastAsia="Calibri" w:hAnsi="Calibri" w:cs="Times New Roman"/>
-          <w:kern w:val="0"/>
-          <w:sz w:val="24"/>
-          <w:szCs w:val="24"/>
-          <w14:ligatures w14:val="none"/>
-        </w:rPr>
-        <w:t xml:space="preserve"> Next, participants were asked to estimate </w:t>
-      </w:r>
-      <w:r>
-        <w:rPr>
-          <w:rFonts w:ascii="Calibri" w:eastAsia="Calibri" w:hAnsi="Calibri" w:cs="Times New Roman"/>
-          <w:kern w:val="0"/>
-          <w:sz w:val="24"/>
-          <w:szCs w:val="24"/>
-          <w14:ligatures w14:val="none"/>
-        </w:rPr>
-        <w:t xml:space="preserve">how strongly the </w:t>
-      </w:r>
-      <w:r>
-        <w:rPr>
-          <w:rFonts w:ascii="Calibri" w:eastAsia="Calibri" w:hAnsi="Calibri" w:cs="Times New Roman"/>
-          <w:kern w:val="0"/>
-          <w:sz w:val="24"/>
-          <w:szCs w:val="24"/>
-          <w14:ligatures w14:val="none"/>
-        </w:rPr>
-        <w:t xml:space="preserve">general </w:t>
-      </w:r>
-      <w:r>
-        <w:rPr>
-          <w:rFonts w:ascii="Calibri" w:eastAsia="Calibri" w:hAnsi="Calibri" w:cs="Times New Roman"/>
-          <w:kern w:val="0"/>
-          <w:sz w:val="24"/>
-          <w:szCs w:val="24"/>
-          <w14:ligatures w14:val="none"/>
-        </w:rPr>
-        <w:t>American</w:t>
-      </w:r>
-      <w:r>
-        <w:rPr>
-          <w:rFonts w:ascii="Calibri" w:eastAsia="Calibri" w:hAnsi="Calibri" w:cs="Times New Roman"/>
-          <w:kern w:val="0"/>
-          <w:sz w:val="24"/>
-          <w:szCs w:val="24"/>
-          <w14:ligatures w14:val="none"/>
-        </w:rPr>
-        <w:t xml:space="preserve"> public</w:t>
-      </w:r>
-      <w:r>
-        <w:rPr>
-          <w:rFonts w:ascii="Calibri" w:eastAsia="Calibri" w:hAnsi="Calibri" w:cs="Times New Roman"/>
-          <w:kern w:val="0"/>
-          <w:sz w:val="24"/>
-          <w:szCs w:val="24"/>
-          <w14:ligatures w14:val="none"/>
-        </w:rPr>
-        <w:t xml:space="preserve"> (in 2018)</w:t>
+        <w:t>Finally, p</w:t>
+      </w:r>
+      <w:r>
+        <w:rPr>
+          <w:rFonts w:ascii="Calibri" w:eastAsia="Calibri" w:hAnsi="Calibri" w:cs="Times New Roman"/>
+          <w:kern w:val="0"/>
+          <w:sz w:val="24"/>
+          <w:szCs w:val="24"/>
+          <w14:ligatures w14:val="none"/>
+        </w:rPr>
+        <w:t xml:space="preserve">articipants </w:t>
+      </w:r>
+      <w:r>
+        <w:rPr>
+          <w:rFonts w:ascii="Calibri" w:eastAsia="Calibri" w:hAnsi="Calibri" w:cs="Times New Roman"/>
+          <w:kern w:val="0"/>
+          <w:sz w:val="24"/>
+          <w:szCs w:val="24"/>
+          <w14:ligatures w14:val="none"/>
+        </w:rPr>
+        <w:t xml:space="preserve">completed a number of individual difference measures </w:t>
+      </w:r>
+      <w:r>
+        <w:rPr>
+          <w:rFonts w:ascii="Calibri" w:eastAsia="Calibri" w:hAnsi="Calibri" w:cs="Times New Roman"/>
+          <w:kern w:val="0"/>
+          <w:sz w:val="24"/>
+          <w:szCs w:val="24"/>
+          <w14:ligatures w14:val="none"/>
+        </w:rPr>
+        <w:t>and provided</w:t>
       </w:r>
       <w:r>
         <w:rPr>
@@ -722,600 +931,14 @@
           <w:szCs w:val="24"/>
           <w14:ligatures w14:val="none"/>
         </w:rPr>
-        <w:t>agreed or disagreed with those same statements representing highly polarized issues.</w:t>
-      </w:r>
-      <w:r>
-        <w:rPr>
-          <w:rFonts w:ascii="Calibri" w:eastAsia="Calibri" w:hAnsi="Calibri" w:cs="Times New Roman"/>
-          <w:kern w:val="0"/>
-          <w:sz w:val="24"/>
-          <w:szCs w:val="24"/>
-          <w14:ligatures w14:val="none"/>
-        </w:rPr>
-        <w:t xml:space="preserve"> The change in levels of support for the polarized issues from pre-intervention to post-intervention is our dependent variable (DV).</w:t>
-      </w:r>
-      <w:r>
-        <w:rPr>
-          <w:rFonts w:ascii="Calibri" w:eastAsia="Calibri" w:hAnsi="Calibri" w:cs="Times New Roman"/>
-          <w:kern w:val="0"/>
-          <w:sz w:val="24"/>
-          <w:szCs w:val="24"/>
-          <w14:ligatures w14:val="none"/>
-        </w:rPr>
-        <w:t xml:space="preserve"> </w:t>
-      </w:r>
-      <w:r>
-        <w:rPr>
-          <w:rFonts w:ascii="Calibri" w:eastAsia="Calibri" w:hAnsi="Calibri" w:cs="Times New Roman"/>
-          <w:kern w:val="0"/>
-          <w:sz w:val="24"/>
-          <w:szCs w:val="24"/>
-          <w:highlight w:val="yellow"/>
-          <w14:ligatures w14:val="none"/>
-        </w:rPr>
-        <w:t>(consider deleting this paragraph</w:t>
-      </w:r>
-      <w:r>
-        <w:rPr>
-          <w:rFonts w:ascii="Calibri" w:eastAsia="Calibri" w:hAnsi="Calibri" w:cs="Times New Roman"/>
-          <w:kern w:val="0"/>
-          <w:sz w:val="24"/>
-          <w:szCs w:val="24"/>
-          <w:highlight w:val="yellow"/>
-          <w14:ligatures w14:val="none"/>
-        </w:rPr>
-        <w:t xml:space="preserve"> or moving it, this should have entirely just the intervention itself – set it up w/ the social consensus manipulation ahead of time</w:t>
-      </w:r>
-      <w:r>
-        <w:rPr>
-          <w:rFonts w:ascii="Calibri" w:eastAsia="Calibri" w:hAnsi="Calibri" w:cs="Times New Roman"/>
-          <w:kern w:val="0"/>
-          <w:sz w:val="24"/>
-          <w:szCs w:val="24"/>
-          <w:highlight w:val="yellow"/>
-          <w14:ligatures w14:val="none"/>
-        </w:rPr>
-        <w:t>, we measured it pre-post, and the difference score captures our measure of change of support.</w:t>
-      </w:r>
-      <w:r>
-        <w:rPr>
-          <w:rFonts w:ascii="Calibri" w:eastAsia="Calibri" w:hAnsi="Calibri" w:cs="Times New Roman"/>
-          <w:kern w:val="0"/>
-          <w:sz w:val="24"/>
-          <w:szCs w:val="24"/>
-          <w:highlight w:val="yellow"/>
-          <w14:ligatures w14:val="none"/>
-        </w:rPr>
-        <w:t>)</w:t>
-      </w:r>
-    </w:p>
-    <w:p>
-      <w:pPr>
-        <w:spacing w:before="240" w:after="180" w:afterAutospacing="1" w:line="480" w:lineRule="auto"/>
-        <w:ind w:firstLine="720"/>
-        <w:rPr>
-          <w:rFonts w:ascii="Calibri" w:eastAsia="Calibri" w:hAnsi="Calibri" w:cs="Times New Roman"/>
-          <w:sz w:val="24"/>
-          <w:szCs w:val="24"/>
-        </w:rPr>
-      </w:pPr>
-      <w:r>
-        <w:rPr>
-          <w:rFonts w:ascii="Calibri" w:eastAsia="Calibri" w:hAnsi="Calibri" w:cs="Times New Roman"/>
-          <w:kern w:val="0"/>
-          <w:sz w:val="24"/>
-          <w:szCs w:val="24"/>
-          <w14:ligatures w14:val="none"/>
-        </w:rPr>
-        <w:t>After completing the first part of the study, p</w:t>
-      </w:r>
-      <w:r>
-        <w:rPr>
-          <w:rFonts w:ascii="Calibri" w:eastAsia="Calibri" w:hAnsi="Calibri" w:cs="Times New Roman"/>
-          <w:kern w:val="0"/>
-          <w:sz w:val="24"/>
-          <w:szCs w:val="24"/>
-          <w14:ligatures w14:val="none"/>
-        </w:rPr>
-        <w:t>articipants were then randomized into a ‘high social consensus’ or ‘low social consensus</w:t>
-      </w:r>
-      <w:r>
-        <w:rPr>
-          <w:rFonts w:ascii="Calibri" w:eastAsia="Calibri" w:hAnsi="Calibri" w:cs="Times New Roman"/>
-          <w:kern w:val="0"/>
-          <w:sz w:val="24"/>
-          <w:szCs w:val="24"/>
-          <w14:ligatures w14:val="none"/>
-        </w:rPr>
-        <w:t>’</w:t>
-      </w:r>
-      <w:r>
-        <w:rPr>
-          <w:rFonts w:ascii="Calibri" w:eastAsia="Calibri" w:hAnsi="Calibri" w:cs="Times New Roman"/>
-          <w:kern w:val="0"/>
-          <w:sz w:val="24"/>
-          <w:szCs w:val="24"/>
-          <w14:ligatures w14:val="none"/>
-        </w:rPr>
-        <w:t xml:space="preserve"> condition.</w:t>
-      </w:r>
-      <w:r>
-        <w:rPr>
-          <w:rFonts w:ascii="Calibri" w:eastAsia="Calibri" w:hAnsi="Calibri" w:cs="Times New Roman"/>
-          <w:kern w:val="0"/>
-          <w:sz w:val="24"/>
-          <w:szCs w:val="24"/>
-          <w14:ligatures w14:val="none"/>
-        </w:rPr>
-        <w:t xml:space="preserve"> </w:t>
-      </w:r>
-      <w:r>
-        <w:rPr>
-          <w:rFonts w:ascii="Calibri" w:eastAsia="Calibri" w:hAnsi="Calibri" w:cs="Times New Roman"/>
-          <w:kern w:val="0"/>
-          <w:sz w:val="24"/>
-          <w:szCs w:val="24"/>
-          <w14:ligatures w14:val="none"/>
-        </w:rPr>
-        <w:t xml:space="preserve">The condition (high or low social consensus) that our participants are assigned to, is our independent variable (IV). </w:t>
-      </w:r>
-      <w:r>
-        <w:rPr>
-          <w:rFonts w:ascii="Calibri" w:eastAsia="Calibri" w:hAnsi="Calibri" w:cs="Times New Roman"/>
-          <w:kern w:val="0"/>
-          <w:sz w:val="24"/>
-          <w:szCs w:val="24"/>
-          <w14:ligatures w14:val="none"/>
-        </w:rPr>
-        <w:t xml:space="preserve">In both conditions, participants were given feedback consisting of </w:t>
-      </w:r>
-      <w:r>
-        <w:rPr>
-          <w:rFonts w:ascii="Calibri" w:eastAsia="Calibri" w:hAnsi="Calibri" w:cs="Times New Roman"/>
-          <w:kern w:val="0"/>
-          <w:sz w:val="24"/>
-          <w:szCs w:val="24"/>
-          <w14:ligatures w14:val="none"/>
-        </w:rPr>
-        <w:t>the base rate of</w:t>
-      </w:r>
-      <w:r>
-        <w:rPr>
-          <w:rFonts w:ascii="Calibri" w:eastAsia="Calibri" w:hAnsi="Calibri" w:cs="Times New Roman"/>
-          <w:kern w:val="0"/>
-          <w:sz w:val="24"/>
-          <w:szCs w:val="24"/>
-          <w14:ligatures w14:val="none"/>
-        </w:rPr>
-        <w:t xml:space="preserve"> </w:t>
-      </w:r>
-      <w:r>
-        <w:rPr>
-          <w:rFonts w:ascii="Calibri" w:eastAsia="Calibri" w:hAnsi="Calibri" w:cs="Times New Roman"/>
-          <w:kern w:val="0"/>
-          <w:sz w:val="24"/>
-          <w:szCs w:val="24"/>
-          <w14:ligatures w14:val="none"/>
-        </w:rPr>
-        <w:t>support</w:t>
-      </w:r>
-      <w:r>
-        <w:rPr>
-          <w:rFonts w:ascii="Calibri" w:eastAsia="Calibri" w:hAnsi="Calibri" w:cs="Times New Roman"/>
-          <w:kern w:val="0"/>
-          <w:sz w:val="24"/>
-          <w:szCs w:val="24"/>
-          <w14:ligatures w14:val="none"/>
-        </w:rPr>
-        <w:t xml:space="preserve"> that the</w:t>
-      </w:r>
-      <w:r>
-        <w:rPr>
-          <w:rFonts w:ascii="Calibri" w:eastAsia="Calibri" w:hAnsi="Calibri" w:cs="Times New Roman"/>
-          <w:kern w:val="0"/>
-          <w:sz w:val="24"/>
-          <w:szCs w:val="24"/>
-          <w14:ligatures w14:val="none"/>
-        </w:rPr>
-        <w:t xml:space="preserve"> general American public (in 2018) had for the four highly polarized issues</w:t>
-      </w:r>
-      <w:r>
-        <w:rPr>
-          <w:rFonts w:ascii="Calibri" w:eastAsia="Calibri" w:hAnsi="Calibri" w:cs="Times New Roman"/>
-          <w:kern w:val="0"/>
-          <w:sz w:val="24"/>
-          <w:szCs w:val="24"/>
-          <w14:ligatures w14:val="none"/>
-        </w:rPr>
-        <w:t xml:space="preserve">. </w:t>
-      </w:r>
-      <w:r>
-        <w:rPr>
-          <w:rFonts w:ascii="Calibri" w:eastAsia="Calibri" w:hAnsi="Calibri" w:cs="Times New Roman"/>
-          <w:kern w:val="0"/>
-          <w:sz w:val="24"/>
-          <w:szCs w:val="24"/>
-          <w14:ligatures w14:val="none"/>
-        </w:rPr>
-        <w:t xml:space="preserve">Participants in the ‘high social consensus’ condition saw </w:t>
-      </w:r>
-      <w:r>
-        <w:rPr>
-          <w:rFonts w:ascii="Calibri" w:eastAsia="Calibri" w:hAnsi="Calibri" w:cs="Times New Roman"/>
-          <w:kern w:val="0"/>
-          <w:sz w:val="24"/>
-          <w:szCs w:val="24"/>
-          <w14:ligatures w14:val="none"/>
-        </w:rPr>
-        <w:t>results t</w:t>
-      </w:r>
-      <w:r>
-        <w:rPr>
-          <w:rFonts w:ascii="Calibri" w:eastAsia="Calibri" w:hAnsi="Calibri" w:cs="Times New Roman"/>
-          <w:kern w:val="0"/>
-          <w:sz w:val="24"/>
-          <w:szCs w:val="24"/>
-          <w14:ligatures w14:val="none"/>
-        </w:rPr>
-        <w:t>hat were</w:t>
-      </w:r>
-      <w:r>
-        <w:rPr>
-          <w:rFonts w:ascii="Calibri" w:eastAsia="Calibri" w:hAnsi="Calibri" w:cs="Times New Roman"/>
-          <w:sz w:val="24"/>
-          <w:szCs w:val="24"/>
-        </w:rPr>
-        <w:t xml:space="preserve"> manipulated to be 20% higher than </w:t>
-      </w:r>
-      <w:r>
-        <w:rPr>
-          <w:rFonts w:ascii="Calibri" w:eastAsia="Calibri" w:hAnsi="Calibri" w:cs="Times New Roman"/>
-          <w:sz w:val="24"/>
-          <w:szCs w:val="24"/>
-        </w:rPr>
-        <w:t>the true base rate</w:t>
-      </w:r>
-      <w:r>
-        <w:rPr>
-          <w:rFonts w:ascii="Calibri" w:eastAsia="Calibri" w:hAnsi="Calibri" w:cs="Times New Roman"/>
-          <w:sz w:val="24"/>
-          <w:szCs w:val="24"/>
-        </w:rPr>
-        <w:t>. Likewise, participants in our ‘low social consensus</w:t>
-      </w:r>
-      <w:r>
-        <w:rPr>
-          <w:rFonts w:ascii="Calibri" w:eastAsia="Calibri" w:hAnsi="Calibri" w:cs="Times New Roman"/>
-          <w:sz w:val="24"/>
-          <w:szCs w:val="24"/>
-        </w:rPr>
-        <w:t>’ condition</w:t>
-      </w:r>
-      <w:r>
-        <w:rPr>
-          <w:rFonts w:ascii="Calibri" w:eastAsia="Calibri" w:hAnsi="Calibri" w:cs="Times New Roman"/>
-          <w:sz w:val="24"/>
-          <w:szCs w:val="24"/>
-        </w:rPr>
-        <w:t xml:space="preserve"> </w:t>
-      </w:r>
-      <w:r>
-        <w:rPr>
-          <w:rFonts w:ascii="Calibri" w:eastAsia="Calibri" w:hAnsi="Calibri" w:cs="Times New Roman"/>
-          <w:sz w:val="24"/>
-          <w:szCs w:val="24"/>
-        </w:rPr>
-        <w:t>saw results that were</w:t>
-      </w:r>
-      <w:r>
-        <w:rPr>
-          <w:rFonts w:ascii="Calibri" w:eastAsia="Calibri" w:hAnsi="Calibri" w:cs="Times New Roman"/>
-          <w:sz w:val="24"/>
-          <w:szCs w:val="24"/>
-        </w:rPr>
-        <w:t xml:space="preserve"> manipulated to be 20% lower</w:t>
-      </w:r>
-      <w:r>
-        <w:rPr>
-          <w:rFonts w:ascii="Calibri" w:eastAsia="Calibri" w:hAnsi="Calibri" w:cs="Times New Roman"/>
-          <w:sz w:val="24"/>
-          <w:szCs w:val="24"/>
-        </w:rPr>
-        <w:t xml:space="preserve"> than the true base rate (e.g., </w:t>
-      </w:r>
-      <w:r>
-        <w:rPr>
-          <w:rFonts w:ascii="Calibri" w:eastAsia="Calibri" w:hAnsi="Calibri" w:cs="Times New Roman"/>
-          <w:sz w:val="24"/>
-          <w:szCs w:val="24"/>
-        </w:rPr>
-        <w:t xml:space="preserve">if the base rate is </w:t>
-      </w:r>
-      <w:r>
-        <w:rPr>
-          <w:rFonts w:ascii="Calibri" w:eastAsia="Calibri" w:hAnsi="Calibri" w:cs="Times New Roman"/>
-          <w:sz w:val="24"/>
-          <w:szCs w:val="24"/>
-        </w:rPr>
-        <w:t>65%</w:t>
-      </w:r>
-      <w:r>
-        <w:rPr>
-          <w:rFonts w:ascii="Calibri" w:eastAsia="Calibri" w:hAnsi="Calibri" w:cs="Times New Roman"/>
-          <w:sz w:val="24"/>
-          <w:szCs w:val="24"/>
-        </w:rPr>
-        <w:t xml:space="preserve"> </w:t>
-      </w:r>
-      <w:r>
-        <w:rPr>
-          <w:rFonts w:ascii="Calibri" w:eastAsia="Calibri" w:hAnsi="Calibri" w:cs="Times New Roman"/>
-          <w:sz w:val="24"/>
-          <w:szCs w:val="24"/>
-        </w:rPr>
-        <w:t>of Americans agree that</w:t>
-      </w:r>
-      <w:r>
-        <w:rPr>
-          <w:rFonts w:ascii="Calibri" w:eastAsia="Calibri" w:hAnsi="Calibri" w:cs="Times New Roman"/>
-          <w:kern w:val="0"/>
-          <w:sz w:val="24"/>
-          <w:szCs w:val="24"/>
-          <w14:ligatures w14:val="none"/>
-        </w:rPr>
-        <w:t xml:space="preserve"> </w:t>
-      </w:r>
-      <w:r>
-        <w:rPr>
-          <w:rFonts w:ascii="Calibri" w:eastAsia="Calibri" w:hAnsi="Calibri" w:cs="Times New Roman"/>
-          <w:kern w:val="0"/>
-          <w:sz w:val="24"/>
-          <w:szCs w:val="24"/>
-          <w14:ligatures w14:val="none"/>
-        </w:rPr>
-        <w:t>the Death Penalty is necessary in the US</w:t>
-      </w:r>
-      <w:r>
-        <w:rPr>
-          <w:rFonts w:ascii="Calibri" w:eastAsia="Calibri" w:hAnsi="Calibri" w:cs="Times New Roman"/>
-          <w:sz w:val="24"/>
-          <w:szCs w:val="24"/>
-        </w:rPr>
-        <w:t>, the high condition would see 85%</w:t>
-      </w:r>
-      <w:r>
-        <w:rPr>
-          <w:rFonts w:ascii="Calibri" w:eastAsia="Calibri" w:hAnsi="Calibri" w:cs="Times New Roman"/>
-          <w:sz w:val="24"/>
-          <w:szCs w:val="24"/>
-        </w:rPr>
-        <w:t xml:space="preserve"> agree</w:t>
-      </w:r>
-      <w:r>
-        <w:rPr>
-          <w:rFonts w:ascii="Calibri" w:eastAsia="Calibri" w:hAnsi="Calibri" w:cs="Times New Roman"/>
-          <w:sz w:val="24"/>
-          <w:szCs w:val="24"/>
-        </w:rPr>
-        <w:t>, and the low condition would see 45%</w:t>
-      </w:r>
-      <w:r>
-        <w:rPr>
-          <w:rFonts w:ascii="Calibri" w:eastAsia="Calibri" w:hAnsi="Calibri" w:cs="Times New Roman"/>
-          <w:sz w:val="24"/>
-          <w:szCs w:val="24"/>
-        </w:rPr>
-        <w:t xml:space="preserve"> agree</w:t>
-      </w:r>
-      <w:r>
-        <w:rPr>
-          <w:rFonts w:ascii="Calibri" w:eastAsia="Calibri" w:hAnsi="Calibri" w:cs="Times New Roman"/>
-          <w:sz w:val="24"/>
-          <w:szCs w:val="24"/>
-        </w:rPr>
-        <w:t>)</w:t>
-      </w:r>
-      <w:r>
-        <w:rPr>
-          <w:rFonts w:ascii="Calibri" w:eastAsia="Calibri" w:hAnsi="Calibri" w:cs="Times New Roman"/>
-          <w:sz w:val="24"/>
-          <w:szCs w:val="24"/>
-        </w:rPr>
-        <w:t>. We directly manipulated ostensibly ‘truthful’ information because we wanted to leverage the real effects of perceptions of actual social consensus towards contemporary issues.</w:t>
-      </w:r>
-    </w:p>
-    <w:p>
-      <w:pPr>
-        <w:spacing w:before="240" w:after="180" w:afterAutospacing="1" w:line="480" w:lineRule="auto"/>
-        <w:ind w:firstLine="720"/>
-        <w:rPr>
-          <w:rFonts w:ascii="Calibri" w:eastAsia="Calibri" w:hAnsi="Calibri" w:cs="Times New Roman"/>
-          <w:kern w:val="0"/>
-          <w:sz w:val="24"/>
-          <w:szCs w:val="24"/>
-          <w14:ligatures w14:val="none"/>
-        </w:rPr>
-      </w:pPr>
-      <w:r>
-        <w:rPr>
-          <w:rFonts w:ascii="Calibri" w:eastAsia="Calibri" w:hAnsi="Calibri" w:cs="Times New Roman"/>
-          <w:sz w:val="24"/>
-          <w:szCs w:val="24"/>
-        </w:rPr>
-        <w:lastRenderedPageBreak/>
-        <w:t>Next, participants were asked to rate how ‘surprised’ they were at the results for the (manipulated) survey of the 2018 American public. Afterwards, they were asked to estimate how strongly they believed the general American public of today (not 2018) agreed or disagreed with the same statements.</w:t>
-      </w:r>
-      <w:r>
-        <w:rPr>
-          <w:rFonts w:ascii="Calibri" w:eastAsia="Calibri" w:hAnsi="Calibri" w:cs="Times New Roman"/>
-          <w:sz w:val="24"/>
-          <w:szCs w:val="24"/>
-        </w:rPr>
-        <w:t xml:space="preserve"> </w:t>
-      </w:r>
-      <w:r>
-        <w:rPr>
-          <w:rFonts w:ascii="Calibri" w:eastAsia="Calibri" w:hAnsi="Calibri" w:cs="Times New Roman"/>
-          <w:sz w:val="24"/>
-          <w:szCs w:val="24"/>
-        </w:rPr>
-        <w:t>P</w:t>
-      </w:r>
-      <w:r>
-        <w:rPr>
-          <w:rFonts w:ascii="Calibri" w:eastAsia="Calibri" w:hAnsi="Calibri" w:cs="Times New Roman"/>
-          <w:sz w:val="24"/>
-          <w:szCs w:val="24"/>
-        </w:rPr>
-        <w:t xml:space="preserve">articipants </w:t>
-      </w:r>
-      <w:r>
-        <w:rPr>
-          <w:rFonts w:ascii="Calibri" w:eastAsia="Calibri" w:hAnsi="Calibri" w:cs="Times New Roman"/>
-          <w:sz w:val="24"/>
-          <w:szCs w:val="24"/>
-        </w:rPr>
-        <w:t xml:space="preserve">were </w:t>
-      </w:r>
-      <w:r>
-        <w:rPr>
-          <w:rFonts w:ascii="Calibri" w:eastAsia="Calibri" w:hAnsi="Calibri" w:cs="Times New Roman"/>
-          <w:sz w:val="24"/>
-          <w:szCs w:val="24"/>
-        </w:rPr>
-        <w:t xml:space="preserve">then </w:t>
-      </w:r>
-      <w:r>
-        <w:rPr>
-          <w:rFonts w:ascii="Calibri" w:eastAsia="Calibri" w:hAnsi="Calibri" w:cs="Times New Roman"/>
-          <w:sz w:val="24"/>
-          <w:szCs w:val="24"/>
-        </w:rPr>
-        <w:t>measured post</w:t>
-      </w:r>
-      <w:r>
-        <w:rPr>
-          <w:rFonts w:ascii="Calibri" w:eastAsia="Calibri" w:hAnsi="Calibri" w:cs="Times New Roman"/>
-          <w:sz w:val="24"/>
-          <w:szCs w:val="24"/>
-        </w:rPr>
-        <w:t>-</w:t>
-      </w:r>
-      <w:r>
-        <w:rPr>
-          <w:rFonts w:ascii="Calibri" w:eastAsia="Calibri" w:hAnsi="Calibri" w:cs="Times New Roman"/>
-          <w:sz w:val="24"/>
-          <w:szCs w:val="24"/>
-        </w:rPr>
-        <w:t>intervention on how strongly</w:t>
-      </w:r>
-      <w:r>
-        <w:rPr>
-          <w:rFonts w:ascii="Calibri" w:eastAsia="Calibri" w:hAnsi="Calibri" w:cs="Times New Roman"/>
-          <w:kern w:val="0"/>
-          <w:sz w:val="24"/>
-          <w:szCs w:val="24"/>
-          <w14:ligatures w14:val="none"/>
-        </w:rPr>
-        <w:t xml:space="preserve"> they agreed or disagreed with statements representing highly polarized issues.</w:t>
-      </w:r>
-      <w:r>
-        <w:rPr>
-          <w:rFonts w:ascii="Calibri" w:eastAsia="Calibri" w:hAnsi="Calibri" w:cs="Times New Roman"/>
-          <w:kern w:val="0"/>
-          <w:sz w:val="24"/>
-          <w:szCs w:val="24"/>
-          <w14:ligatures w14:val="none"/>
-        </w:rPr>
-        <w:t xml:space="preserve"> </w:t>
-      </w:r>
-      <w:r>
-        <w:rPr>
-          <w:rFonts w:ascii="Calibri" w:eastAsia="Calibri" w:hAnsi="Calibri" w:cs="Times New Roman"/>
-          <w:kern w:val="0"/>
-          <w:sz w:val="24"/>
-          <w:szCs w:val="24"/>
-          <w14:ligatures w14:val="none"/>
-        </w:rPr>
-        <w:t>Finally, p</w:t>
-      </w:r>
-      <w:r>
-        <w:rPr>
-          <w:rFonts w:ascii="Calibri" w:eastAsia="Calibri" w:hAnsi="Calibri" w:cs="Times New Roman"/>
-          <w:kern w:val="0"/>
-          <w:sz w:val="24"/>
-          <w:szCs w:val="24"/>
-          <w14:ligatures w14:val="none"/>
-        </w:rPr>
-        <w:t xml:space="preserve">articipants </w:t>
-      </w:r>
-      <w:r>
-        <w:rPr>
-          <w:rFonts w:ascii="Calibri" w:eastAsia="Calibri" w:hAnsi="Calibri" w:cs="Times New Roman"/>
-          <w:kern w:val="0"/>
-          <w:sz w:val="24"/>
-          <w:szCs w:val="24"/>
-          <w14:ligatures w14:val="none"/>
-        </w:rPr>
-        <w:t xml:space="preserve">completed a number of individual difference measures </w:t>
-      </w:r>
-      <w:r>
-        <w:rPr>
-          <w:rFonts w:ascii="Calibri" w:eastAsia="Calibri" w:hAnsi="Calibri" w:cs="Times New Roman"/>
-          <w:kern w:val="0"/>
-          <w:sz w:val="24"/>
-          <w:szCs w:val="24"/>
-          <w14:ligatures w14:val="none"/>
-        </w:rPr>
-        <w:t>and provided</w:t>
-      </w:r>
-      <w:r>
-        <w:rPr>
-          <w:rFonts w:ascii="Calibri" w:eastAsia="Calibri" w:hAnsi="Calibri" w:cs="Times New Roman"/>
-          <w:kern w:val="0"/>
-          <w:sz w:val="24"/>
-          <w:szCs w:val="24"/>
-          <w14:ligatures w14:val="none"/>
-        </w:rPr>
-        <w:t xml:space="preserve"> </w:t>
-      </w:r>
-      <w:r>
-        <w:rPr>
-          <w:rFonts w:ascii="Calibri" w:eastAsia="Calibri" w:hAnsi="Calibri" w:cs="Times New Roman"/>
-          <w:kern w:val="0"/>
-          <w:sz w:val="24"/>
-          <w:szCs w:val="24"/>
-          <w14:ligatures w14:val="none"/>
-        </w:rPr>
         <w:t>demographic information.</w:t>
-      </w:r>
-      <w:r>
-        <w:rPr>
-          <w:rFonts w:ascii="Calibri" w:eastAsia="Calibri" w:hAnsi="Calibri" w:cs="Times New Roman"/>
-          <w:kern w:val="0"/>
-          <w:sz w:val="24"/>
-          <w:szCs w:val="24"/>
-          <w14:ligatures w14:val="none"/>
-        </w:rPr>
-        <w:t xml:space="preserve"> </w:t>
-      </w:r>
-      <w:r>
-        <w:rPr>
-          <w:rFonts w:ascii="Calibri" w:eastAsia="Calibri" w:hAnsi="Calibri" w:cs="Times New Roman"/>
-          <w:kern w:val="0"/>
-          <w:sz w:val="24"/>
-          <w:szCs w:val="24"/>
-          <w:highlight w:val="yellow"/>
-          <w14:ligatures w14:val="none"/>
-        </w:rPr>
-        <w:t>(put this in the bottom area, since measures of surprise are measures!, perhaps segregated as ‘primary outcome’, instead of individual differences.</w:t>
       </w:r>
     </w:p>
     <w:p>
       <w:pPr>
         <w:keepNext/>
         <w:keepLines/>
-        <w:spacing w:after="0" w:afterAutospacing="1" w:line="240" w:lineRule="auto"/>
+        <w:spacing w:after="0" w:afterAutospacing="1" w:line="480" w:lineRule="auto"/>
         <w:outlineLvl w:val="2"/>
         <w:rPr>
           <w:rFonts w:ascii="Calibri Light" w:eastAsia="Times New Roman" w:hAnsi="Calibri Light" w:cs="Times New Roman"/>
@@ -1353,6 +976,40 @@
       <w:r>
         <w:rPr>
           <w:rFonts w:ascii="Calibri" w:eastAsia="Calibri" w:hAnsi="Calibri" w:cs="Times New Roman"/>
+          <w:b/>
+          <w:bCs/>
+          <w:kern w:val="0"/>
+          <w:sz w:val="24"/>
+          <w:szCs w:val="24"/>
+          <w14:ligatures w14:val="none"/>
+        </w:rPr>
+        <w:t>Primary Outcome</w:t>
+      </w:r>
+      <w:r>
+        <w:rPr>
+          <w:rFonts w:ascii="Calibri" w:eastAsia="Calibri" w:hAnsi="Calibri" w:cs="Times New Roman"/>
+          <w:b/>
+          <w:bCs/>
+          <w:kern w:val="0"/>
+          <w:sz w:val="24"/>
+          <w:szCs w:val="24"/>
+          <w14:ligatures w14:val="none"/>
+        </w:rPr>
+        <w:t>.</w:t>
+      </w:r>
+      <w:r>
+        <w:rPr>
+          <w:rFonts w:ascii="Calibri" w:eastAsia="Calibri" w:hAnsi="Calibri" w:cs="Times New Roman"/>
+          <w:kern w:val="0"/>
+          <w:sz w:val="24"/>
+          <w:szCs w:val="24"/>
+          <w14:ligatures w14:val="none"/>
+        </w:rPr>
+        <w:t xml:space="preserve"> </w:t>
+      </w:r>
+      <w:r>
+        <w:rPr>
+          <w:rFonts w:ascii="Calibri" w:eastAsia="Calibri" w:hAnsi="Calibri" w:cs="Times New Roman"/>
           <w:kern w:val="0"/>
           <w:sz w:val="24"/>
           <w:szCs w:val="24"/>
@@ -1622,47 +1279,7 @@
           <w:szCs w:val="24"/>
           <w14:ligatures w14:val="none"/>
         </w:rPr>
-        <w:t>Death Penalty</w:t>
-      </w:r>
-      <w:r>
-        <w:rPr>
-          <w:rFonts w:ascii="Calibri" w:eastAsia="Calibri" w:hAnsi="Calibri" w:cs="Times New Roman"/>
-          <w:kern w:val="0"/>
-          <w:sz w:val="24"/>
-          <w:szCs w:val="24"/>
-          <w14:ligatures w14:val="none"/>
-        </w:rPr>
-        <w:t>),</w:t>
-      </w:r>
-      <w:r>
-        <w:rPr>
-          <w:rFonts w:ascii="Calibri" w:eastAsia="Calibri" w:hAnsi="Calibri" w:cs="Times New Roman"/>
-          <w:kern w:val="0"/>
-          <w:sz w:val="24"/>
-          <w:szCs w:val="24"/>
-          <w14:ligatures w14:val="none"/>
-        </w:rPr>
-        <w:t xml:space="preserve"> and “</w:t>
-      </w:r>
-      <w:r>
-        <w:rPr>
-          <w:rFonts w:ascii="Calibri" w:eastAsia="Calibri" w:hAnsi="Calibri" w:cs="Times New Roman"/>
-          <w:kern w:val="0"/>
-          <w:sz w:val="24"/>
-          <w:szCs w:val="24"/>
-          <w14:ligatures w14:val="none"/>
-        </w:rPr>
-        <w:t>Slavery, forced labor, and human trafficking are violations of human rights.</w:t>
-      </w:r>
-      <w:r>
-        <w:rPr>
-          <w:rFonts w:ascii="Calibri" w:eastAsia="Calibri" w:hAnsi="Calibri" w:cs="Times New Roman"/>
-          <w:kern w:val="0"/>
-          <w:sz w:val="24"/>
-          <w:szCs w:val="24"/>
-          <w14:ligatures w14:val="none"/>
-        </w:rPr>
-        <w:t>” (</w:t>
+        <w:t xml:space="preserve">Death </w:t>
       </w:r>
       <w:r>
         <w:rPr>
@@ -1674,6 +1291,59 @@
           <w:szCs w:val="24"/>
           <w14:ligatures w14:val="none"/>
         </w:rPr>
+        <w:lastRenderedPageBreak/>
+        <w:t>Penalty</w:t>
+      </w:r>
+      <w:r>
+        <w:rPr>
+          <w:rFonts w:ascii="Calibri" w:eastAsia="Calibri" w:hAnsi="Calibri" w:cs="Times New Roman"/>
+          <w:kern w:val="0"/>
+          <w:sz w:val="24"/>
+          <w:szCs w:val="24"/>
+          <w14:ligatures w14:val="none"/>
+        </w:rPr>
+        <w:t>),</w:t>
+      </w:r>
+      <w:r>
+        <w:rPr>
+          <w:rFonts w:ascii="Calibri" w:eastAsia="Calibri" w:hAnsi="Calibri" w:cs="Times New Roman"/>
+          <w:kern w:val="0"/>
+          <w:sz w:val="24"/>
+          <w:szCs w:val="24"/>
+          <w14:ligatures w14:val="none"/>
+        </w:rPr>
+        <w:t xml:space="preserve"> and “</w:t>
+      </w:r>
+      <w:r>
+        <w:rPr>
+          <w:rFonts w:ascii="Calibri" w:eastAsia="Calibri" w:hAnsi="Calibri" w:cs="Times New Roman"/>
+          <w:kern w:val="0"/>
+          <w:sz w:val="24"/>
+          <w:szCs w:val="24"/>
+          <w14:ligatures w14:val="none"/>
+        </w:rPr>
+        <w:t>Slavery, forced labor, and human trafficking are violations of human rights.</w:t>
+      </w:r>
+      <w:r>
+        <w:rPr>
+          <w:rFonts w:ascii="Calibri" w:eastAsia="Calibri" w:hAnsi="Calibri" w:cs="Times New Roman"/>
+          <w:kern w:val="0"/>
+          <w:sz w:val="24"/>
+          <w:szCs w:val="24"/>
+          <w14:ligatures w14:val="none"/>
+        </w:rPr>
+        <w:t>” (</w:t>
+      </w:r>
+      <w:r>
+        <w:rPr>
+          <w:rFonts w:ascii="Calibri" w:eastAsia="Calibri" w:hAnsi="Calibri" w:cs="Times New Roman"/>
+          <w:i/>
+          <w:iCs/>
+          <w:kern w:val="0"/>
+          <w:sz w:val="24"/>
+          <w:szCs w:val="24"/>
+          <w14:ligatures w14:val="none"/>
+        </w:rPr>
         <w:t>Slavery</w:t>
       </w:r>
       <w:r>
@@ -1694,7 +1364,7 @@
           <w:szCs w:val="24"/>
           <w14:ligatures w14:val="none"/>
         </w:rPr>
-        <w:t xml:space="preserve"> The same measure was also used for participants assessing support of these issues by the American public, both in 2018 and in current day.</w:t>
+        <w:t xml:space="preserve"> </w:t>
       </w:r>
     </w:p>
     <w:p>
@@ -1717,38 +1387,89 @@
           <w:szCs w:val="24"/>
           <w14:ligatures w14:val="none"/>
         </w:rPr>
-        <w:t>Individual differences in deontological and utilitarian orientation were measured using the Ethical Standards of Judgement Questionnaire (ESJQ)</w:t>
-      </w:r>
-      <w:r>
-        <w:rPr>
-          <w:rFonts w:ascii="Calibri" w:eastAsia="Calibri" w:hAnsi="Calibri" w:cs="Times New Roman"/>
-          <w:kern w:val="0"/>
-          <w:sz w:val="24"/>
-          <w:szCs w:val="24"/>
-          <w14:ligatures w14:val="none"/>
-        </w:rPr>
-        <w:t xml:space="preserve"> developed by Love, Salinas, and Rotman (2020).</w:t>
-      </w:r>
-      <w:r>
-        <w:rPr>
-          <w:rFonts w:ascii="Calibri" w:eastAsia="Calibri" w:hAnsi="Calibri" w:cs="Times New Roman"/>
-          <w:kern w:val="0"/>
-          <w:sz w:val="24"/>
-          <w:szCs w:val="24"/>
-          <w14:ligatures w14:val="none"/>
-        </w:rPr>
-        <w:t xml:space="preserve"> Six items measure deontological orientation (e.g., “Solutions to ethical </w:t>
-      </w:r>
-      <w:r>
-        <w:rPr>
-          <w:rFonts w:ascii="Calibri" w:eastAsia="Calibri" w:hAnsi="Calibri" w:cs="Times New Roman"/>
-          <w:kern w:val="0"/>
-          <w:sz w:val="24"/>
-          <w:szCs w:val="24"/>
-          <w14:ligatures w14:val="none"/>
-        </w:rPr>
-        <w:lastRenderedPageBreak/>
-        <w:t>problems are usually black and white”) and six items measure utilitarian orientation (e.g., “When people disagree over ethical matters, I strive for workable compromises”).</w:t>
+        <w:t xml:space="preserve">The above measure of support levels </w:t>
+      </w:r>
+      <w:proofErr w:type="gramStart"/>
+      <w:r>
+        <w:rPr>
+          <w:rFonts w:ascii="Calibri" w:eastAsia="Calibri" w:hAnsi="Calibri" w:cs="Times New Roman"/>
+          <w:kern w:val="0"/>
+          <w:sz w:val="24"/>
+          <w:szCs w:val="24"/>
+          <w14:ligatures w14:val="none"/>
+        </w:rPr>
+        <w:t>were</w:t>
+      </w:r>
+      <w:proofErr w:type="gramEnd"/>
+      <w:r>
+        <w:rPr>
+          <w:rFonts w:ascii="Calibri" w:eastAsia="Calibri" w:hAnsi="Calibri" w:cs="Times New Roman"/>
+          <w:kern w:val="0"/>
+          <w:sz w:val="24"/>
+          <w:szCs w:val="24"/>
+          <w14:ligatures w14:val="none"/>
+        </w:rPr>
+        <w:t xml:space="preserve"> also</w:t>
+      </w:r>
+      <w:r>
+        <w:rPr>
+          <w:rFonts w:ascii="Calibri" w:eastAsia="Calibri" w:hAnsi="Calibri" w:cs="Times New Roman"/>
+          <w:kern w:val="0"/>
+          <w:sz w:val="24"/>
+          <w:szCs w:val="24"/>
+          <w14:ligatures w14:val="none"/>
+        </w:rPr>
+        <w:t xml:space="preserve"> used </w:t>
+      </w:r>
+      <w:r>
+        <w:rPr>
+          <w:rFonts w:ascii="Calibri" w:eastAsia="Calibri" w:hAnsi="Calibri" w:cs="Times New Roman"/>
+          <w:kern w:val="0"/>
+          <w:sz w:val="24"/>
+          <w:szCs w:val="24"/>
+          <w14:ligatures w14:val="none"/>
+        </w:rPr>
+        <w:t xml:space="preserve">by participants to </w:t>
+      </w:r>
+      <w:r>
+        <w:rPr>
+          <w:rFonts w:ascii="Calibri" w:eastAsia="Calibri" w:hAnsi="Calibri" w:cs="Times New Roman"/>
+          <w:kern w:val="0"/>
+          <w:sz w:val="24"/>
+          <w:szCs w:val="24"/>
+          <w14:ligatures w14:val="none"/>
+        </w:rPr>
+        <w:t>estimate the level of support the American public had for these issues (</w:t>
+      </w:r>
+      <w:r>
+        <w:rPr>
+          <w:rFonts w:ascii="Calibri" w:eastAsia="Calibri" w:hAnsi="Calibri" w:cs="Times New Roman"/>
+          <w:kern w:val="0"/>
+          <w:sz w:val="24"/>
+          <w:szCs w:val="24"/>
+          <w14:ligatures w14:val="none"/>
+        </w:rPr>
+        <w:t>in 2018 and in 2024</w:t>
+      </w:r>
+      <w:r>
+        <w:rPr>
+          <w:rFonts w:ascii="Calibri" w:eastAsia="Calibri" w:hAnsi="Calibri" w:cs="Times New Roman"/>
+          <w:kern w:val="0"/>
+          <w:sz w:val="24"/>
+          <w:szCs w:val="24"/>
+          <w14:ligatures w14:val="none"/>
+        </w:rPr>
+        <w:t>)</w:t>
+      </w:r>
+      <w:r>
+        <w:rPr>
+          <w:rFonts w:ascii="Calibri" w:eastAsia="Calibri" w:hAnsi="Calibri" w:cs="Times New Roman"/>
+          <w:kern w:val="0"/>
+          <w:sz w:val="24"/>
+          <w:szCs w:val="24"/>
+          <w14:ligatures w14:val="none"/>
+        </w:rPr>
+        <w:t>.</w:t>
       </w:r>
       <w:r>
         <w:rPr>
@@ -1768,127 +1489,23 @@
           <w:szCs w:val="24"/>
           <w14:ligatures w14:val="none"/>
         </w:rPr>
-        <w:t xml:space="preserve">Participant agreement with </w:t>
-      </w:r>
-      <w:r>
-        <w:rPr>
-          <w:rFonts w:ascii="Calibri" w:eastAsia="Calibri" w:hAnsi="Calibri" w:cs="Times New Roman"/>
-          <w:kern w:val="0"/>
-          <w:sz w:val="24"/>
-          <w:szCs w:val="24"/>
-          <w14:ligatures w14:val="none"/>
-        </w:rPr>
-        <w:t>these statements w</w:t>
-      </w:r>
-      <w:r>
-        <w:rPr>
-          <w:rFonts w:ascii="Calibri" w:eastAsia="Calibri" w:hAnsi="Calibri" w:cs="Times New Roman"/>
-          <w:kern w:val="0"/>
-          <w:sz w:val="24"/>
-          <w:szCs w:val="24"/>
-          <w14:ligatures w14:val="none"/>
-        </w:rPr>
-        <w:t>as</w:t>
-      </w:r>
-      <w:r>
-        <w:rPr>
-          <w:rFonts w:ascii="Calibri" w:eastAsia="Calibri" w:hAnsi="Calibri" w:cs="Times New Roman"/>
-          <w:kern w:val="0"/>
-          <w:sz w:val="24"/>
-          <w:szCs w:val="24"/>
-          <w14:ligatures w14:val="none"/>
-        </w:rPr>
-        <w:t xml:space="preserve"> measured with 5-point </w:t>
-      </w:r>
-      <w:r>
-        <w:rPr>
-          <w:rFonts w:ascii="Calibri" w:eastAsia="Calibri" w:hAnsi="Calibri" w:cs="Times New Roman"/>
-          <w:kern w:val="0"/>
-          <w:sz w:val="24"/>
-          <w:szCs w:val="24"/>
-          <w14:ligatures w14:val="none"/>
-        </w:rPr>
-        <w:t>Likert</w:t>
-      </w:r>
-      <w:r>
-        <w:rPr>
-          <w:rFonts w:ascii="Calibri" w:eastAsia="Calibri" w:hAnsi="Calibri" w:cs="Times New Roman"/>
-          <w:kern w:val="0"/>
-          <w:sz w:val="24"/>
-          <w:szCs w:val="24"/>
-          <w14:ligatures w14:val="none"/>
-        </w:rPr>
-        <w:t xml:space="preserve"> scales ranging from ‘Strongly Disagree</w:t>
-      </w:r>
-      <w:r>
-        <w:rPr>
-          <w:rFonts w:ascii="Calibri" w:eastAsia="Calibri" w:hAnsi="Calibri" w:cs="Times New Roman"/>
-          <w:kern w:val="0"/>
-          <w:sz w:val="24"/>
-          <w:szCs w:val="24"/>
-          <w14:ligatures w14:val="none"/>
-        </w:rPr>
-        <w:t>’ (1) to ‘Strongly Agree’ (5).</w:t>
-      </w:r>
-      <w:r>
-        <w:rPr>
-          <w:rFonts w:ascii="Calibri" w:eastAsia="Calibri" w:hAnsi="Calibri" w:cs="Times New Roman"/>
-          <w:kern w:val="0"/>
-          <w:sz w:val="24"/>
-          <w:szCs w:val="24"/>
-          <w14:ligatures w14:val="none"/>
-        </w:rPr>
-        <w:t xml:space="preserve"> Each six-item subscale show</w:t>
-      </w:r>
-      <w:r>
-        <w:rPr>
-          <w:rFonts w:ascii="Calibri" w:eastAsia="Calibri" w:hAnsi="Calibri" w:cs="Times New Roman"/>
-          <w:kern w:val="0"/>
-          <w:sz w:val="24"/>
-          <w:szCs w:val="24"/>
-          <w14:ligatures w14:val="none"/>
-        </w:rPr>
-        <w:t>ed</w:t>
-      </w:r>
-      <w:r>
-        <w:rPr>
-          <w:rFonts w:ascii="Calibri" w:eastAsia="Calibri" w:hAnsi="Calibri" w:cs="Times New Roman"/>
-          <w:kern w:val="0"/>
-          <w:sz w:val="24"/>
-          <w:szCs w:val="24"/>
-          <w14:ligatures w14:val="none"/>
-        </w:rPr>
-        <w:t xml:space="preserve"> satisfactory internal consistenc</w:t>
-      </w:r>
-      <w:r>
-        <w:rPr>
-          <w:rFonts w:ascii="Calibri" w:eastAsia="Calibri" w:hAnsi="Calibri" w:cs="Times New Roman"/>
-          <w:kern w:val="0"/>
-          <w:sz w:val="24"/>
-          <w:szCs w:val="24"/>
-          <w14:ligatures w14:val="none"/>
-        </w:rPr>
-        <w:t>ies</w:t>
-      </w:r>
-      <w:r>
-        <w:rPr>
-          <w:rFonts w:ascii="Calibri" w:eastAsia="Calibri" w:hAnsi="Calibri" w:cs="Times New Roman"/>
-          <w:kern w:val="0"/>
-          <w:sz w:val="24"/>
-          <w:szCs w:val="24"/>
-          <w14:ligatures w14:val="none"/>
-        </w:rPr>
-        <w:t xml:space="preserve"> with Cronbach’s </w:t>
-      </w:r>
-      <w:r>
-        <w:rPr>
-          <w:rFonts w:ascii="Calibri" w:eastAsia="Calibri" w:hAnsi="Calibri" w:cs="Times New Roman"/>
-          <w:kern w:val="0"/>
-          <w:sz w:val="24"/>
-          <w:szCs w:val="24"/>
-          <w14:ligatures w14:val="none"/>
-        </w:rPr>
-        <w:t>α of .783 (deontology) and .750 (utilitarianism).</w:t>
+        <w:t xml:space="preserve">Lastly, participants were asked to rate </w:t>
+      </w:r>
+      <w:r>
+        <w:rPr>
+          <w:rFonts w:ascii="Calibri" w:eastAsia="Calibri" w:hAnsi="Calibri" w:cs="Times New Roman"/>
+          <w:sz w:val="24"/>
+          <w:szCs w:val="24"/>
+        </w:rPr>
+        <w:t>how ‘surprised’ they were at the results for the (manipulated) survey of the 2018 American public.</w:t>
+      </w:r>
+      <w:r>
+        <w:rPr>
+          <w:rFonts w:ascii="Calibri" w:eastAsia="Calibri" w:hAnsi="Calibri" w:cs="Times New Roman"/>
+          <w:sz w:val="24"/>
+          <w:szCs w:val="24"/>
+        </w:rPr>
+        <w:t xml:space="preserve"> Surprise was measured with a 5-point Likert scale ranging from ‘Not Surprised’ (1) to ‘Very Surprised’ (5).</w:t>
       </w:r>
     </w:p>
     <w:p>
@@ -1911,297 +1528,167 @@
           <w:szCs w:val="24"/>
           <w14:ligatures w14:val="none"/>
         </w:rPr>
-        <w:t xml:space="preserve">Individual differences in </w:t>
-      </w:r>
-      <w:r>
-        <w:rPr>
-          <w:rFonts w:ascii="Calibri" w:eastAsia="Calibri" w:hAnsi="Calibri" w:cs="Times New Roman"/>
-          <w:kern w:val="0"/>
-          <w:sz w:val="24"/>
-          <w:szCs w:val="24"/>
-          <w14:ligatures w14:val="none"/>
-        </w:rPr>
-        <w:t>health literacy</w:t>
-      </w:r>
-      <w:r>
-        <w:rPr>
-          <w:rFonts w:ascii="Calibri" w:eastAsia="Calibri" w:hAnsi="Calibri" w:cs="Times New Roman"/>
-          <w:kern w:val="0"/>
-          <w:sz w:val="24"/>
-          <w:szCs w:val="24"/>
-          <w14:ligatures w14:val="none"/>
-        </w:rPr>
-        <w:t xml:space="preserve"> were measured using the </w:t>
-      </w:r>
-      <w:r>
-        <w:rPr>
-          <w:rFonts w:ascii="Calibri" w:eastAsia="Calibri" w:hAnsi="Calibri" w:cs="Times New Roman"/>
-          <w:kern w:val="0"/>
-          <w:sz w:val="24"/>
-          <w:szCs w:val="24"/>
-          <w14:ligatures w14:val="none"/>
-        </w:rPr>
-        <w:t xml:space="preserve">Single Item Health Literacy Screener (SILS) </w:t>
-      </w:r>
-      <w:r>
-        <w:rPr>
-          <w:rFonts w:ascii="Calibri" w:eastAsia="Calibri" w:hAnsi="Calibri" w:cs="Times New Roman"/>
-          <w:kern w:val="0"/>
-          <w:sz w:val="24"/>
-          <w:szCs w:val="24"/>
-          <w14:ligatures w14:val="none"/>
-        </w:rPr>
-        <w:t xml:space="preserve">developed by </w:t>
-      </w:r>
-      <w:r>
-        <w:rPr>
-          <w:rFonts w:ascii="Calibri" w:eastAsia="Calibri" w:hAnsi="Calibri" w:cs="Times New Roman"/>
-          <w:kern w:val="0"/>
-          <w:sz w:val="24"/>
-          <w:szCs w:val="24"/>
-          <w14:ligatures w14:val="none"/>
-        </w:rPr>
-        <w:t>Morris</w:t>
-      </w:r>
-      <w:r>
-        <w:rPr>
-          <w:rFonts w:ascii="Calibri" w:eastAsia="Calibri" w:hAnsi="Calibri" w:cs="Times New Roman"/>
-          <w:kern w:val="0"/>
-          <w:sz w:val="24"/>
-          <w:szCs w:val="24"/>
-          <w14:ligatures w14:val="none"/>
-        </w:rPr>
-        <w:t xml:space="preserve">, </w:t>
-      </w:r>
-      <w:r>
-        <w:rPr>
-          <w:rFonts w:ascii="Calibri" w:eastAsia="Calibri" w:hAnsi="Calibri" w:cs="Times New Roman"/>
-          <w:kern w:val="0"/>
-          <w:sz w:val="24"/>
-          <w:szCs w:val="24"/>
-          <w14:ligatures w14:val="none"/>
-        </w:rPr>
-        <w:t>MacLean</w:t>
-      </w:r>
-      <w:r>
-        <w:rPr>
-          <w:rFonts w:ascii="Calibri" w:eastAsia="Calibri" w:hAnsi="Calibri" w:cs="Times New Roman"/>
-          <w:kern w:val="0"/>
-          <w:sz w:val="24"/>
-          <w:szCs w:val="24"/>
-          <w14:ligatures w14:val="none"/>
-        </w:rPr>
-        <w:t xml:space="preserve">, </w:t>
-      </w:r>
-      <w:r>
-        <w:rPr>
-          <w:rFonts w:ascii="Calibri" w:eastAsia="Calibri" w:hAnsi="Calibri" w:cs="Times New Roman"/>
-          <w:kern w:val="0"/>
-          <w:sz w:val="24"/>
-          <w:szCs w:val="24"/>
-          <w14:ligatures w14:val="none"/>
-        </w:rPr>
-        <w:t xml:space="preserve">Chew, </w:t>
-      </w:r>
-      <w:r>
-        <w:rPr>
-          <w:rFonts w:ascii="Calibri" w:eastAsia="Calibri" w:hAnsi="Calibri" w:cs="Times New Roman"/>
-          <w:kern w:val="0"/>
-          <w:sz w:val="24"/>
-          <w:szCs w:val="24"/>
-          <w14:ligatures w14:val="none"/>
-        </w:rPr>
-        <w:t xml:space="preserve">and </w:t>
-      </w:r>
-      <w:r>
-        <w:rPr>
-          <w:rFonts w:ascii="Calibri" w:eastAsia="Calibri" w:hAnsi="Calibri" w:cs="Times New Roman"/>
-          <w:kern w:val="0"/>
-          <w:sz w:val="24"/>
-          <w:szCs w:val="24"/>
-          <w14:ligatures w14:val="none"/>
-        </w:rPr>
-        <w:t>Littenberg</w:t>
-      </w:r>
-      <w:r>
-        <w:rPr>
-          <w:rFonts w:ascii="Calibri" w:eastAsia="Calibri" w:hAnsi="Calibri" w:cs="Times New Roman"/>
-          <w:kern w:val="0"/>
-          <w:sz w:val="24"/>
-          <w:szCs w:val="24"/>
-          <w14:ligatures w14:val="none"/>
-        </w:rPr>
-        <w:t xml:space="preserve"> (200</w:t>
-      </w:r>
-      <w:r>
-        <w:rPr>
-          <w:rFonts w:ascii="Calibri" w:eastAsia="Calibri" w:hAnsi="Calibri" w:cs="Times New Roman"/>
-          <w:kern w:val="0"/>
-          <w:sz w:val="24"/>
-          <w:szCs w:val="24"/>
-          <w14:ligatures w14:val="none"/>
-        </w:rPr>
-        <w:t>6</w:t>
-      </w:r>
-      <w:r>
-        <w:rPr>
-          <w:rFonts w:ascii="Calibri" w:eastAsia="Calibri" w:hAnsi="Calibri" w:cs="Times New Roman"/>
-          <w:kern w:val="0"/>
-          <w:sz w:val="24"/>
-          <w:szCs w:val="24"/>
-          <w14:ligatures w14:val="none"/>
-        </w:rPr>
-        <w:t xml:space="preserve">). </w:t>
-      </w:r>
-      <w:r>
-        <w:rPr>
-          <w:rFonts w:ascii="Calibri" w:eastAsia="Calibri" w:hAnsi="Calibri" w:cs="Times New Roman"/>
-          <w:kern w:val="0"/>
-          <w:sz w:val="24"/>
-          <w:szCs w:val="24"/>
-          <w14:ligatures w14:val="none"/>
-        </w:rPr>
-        <w:t xml:space="preserve">Health literacy is measured by </w:t>
-      </w:r>
-      <w:r>
-        <w:rPr>
-          <w:rFonts w:ascii="Calibri" w:eastAsia="Calibri" w:hAnsi="Calibri" w:cs="Times New Roman"/>
-          <w:kern w:val="0"/>
-          <w:sz w:val="24"/>
-          <w:szCs w:val="24"/>
-          <w14:ligatures w14:val="none"/>
-        </w:rPr>
-        <w:t>self-r</w:t>
-      </w:r>
-      <w:r>
-        <w:rPr>
-          <w:rFonts w:ascii="Calibri" w:eastAsia="Calibri" w:hAnsi="Calibri" w:cs="Times New Roman"/>
-          <w:kern w:val="0"/>
-          <w:sz w:val="24"/>
-          <w:szCs w:val="24"/>
-          <w14:ligatures w14:val="none"/>
-        </w:rPr>
-        <w:t xml:space="preserve">eported </w:t>
-      </w:r>
-      <w:r>
-        <w:rPr>
-          <w:rFonts w:ascii="Calibri" w:eastAsia="Calibri" w:hAnsi="Calibri" w:cs="Times New Roman"/>
-          <w:kern w:val="0"/>
-          <w:sz w:val="24"/>
-          <w:szCs w:val="24"/>
-          <w14:ligatures w14:val="none"/>
-        </w:rPr>
-        <w:t>confidence with medical forms</w:t>
-      </w:r>
-      <w:r>
-        <w:rPr>
-          <w:rFonts w:ascii="Calibri" w:eastAsia="Calibri" w:hAnsi="Calibri" w:cs="Times New Roman"/>
-          <w:kern w:val="0"/>
-          <w:sz w:val="24"/>
-          <w:szCs w:val="24"/>
-          <w14:ligatures w14:val="none"/>
-        </w:rPr>
-        <w:t xml:space="preserve"> (e.g., “</w:t>
-      </w:r>
-      <w:r>
-        <w:rPr>
-          <w:rFonts w:ascii="Calibri" w:eastAsia="Calibri" w:hAnsi="Calibri" w:cs="Times New Roman"/>
-          <w:kern w:val="0"/>
-          <w:sz w:val="24"/>
-          <w:szCs w:val="24"/>
-          <w14:ligatures w14:val="none"/>
-        </w:rPr>
-        <w:t>How confident are you filling out medical forms by yourself?</w:t>
-      </w:r>
-      <w:r>
-        <w:rPr>
-          <w:rFonts w:ascii="Calibri" w:eastAsia="Calibri" w:hAnsi="Calibri" w:cs="Times New Roman"/>
-          <w:kern w:val="0"/>
-          <w:sz w:val="24"/>
-          <w:szCs w:val="24"/>
-          <w14:ligatures w14:val="none"/>
-        </w:rPr>
-        <w:t xml:space="preserve">”). </w:t>
-      </w:r>
-      <w:r>
-        <w:rPr>
-          <w:rFonts w:ascii="Calibri" w:eastAsia="Calibri" w:hAnsi="Calibri" w:cs="Times New Roman"/>
-          <w:kern w:val="0"/>
-          <w:sz w:val="24"/>
-          <w:szCs w:val="24"/>
-          <w14:ligatures w14:val="none"/>
-        </w:rPr>
-        <w:t>Confidence is</w:t>
-      </w:r>
-      <w:r>
-        <w:rPr>
-          <w:rFonts w:ascii="Calibri" w:eastAsia="Calibri" w:hAnsi="Calibri" w:cs="Times New Roman"/>
-          <w:kern w:val="0"/>
-          <w:sz w:val="24"/>
-          <w:szCs w:val="24"/>
-          <w14:ligatures w14:val="none"/>
-        </w:rPr>
-        <w:t xml:space="preserve"> measured with </w:t>
-      </w:r>
-      <w:r>
-        <w:rPr>
-          <w:rFonts w:ascii="Calibri" w:eastAsia="Calibri" w:hAnsi="Calibri" w:cs="Times New Roman"/>
-          <w:kern w:val="0"/>
-          <w:sz w:val="24"/>
-          <w:szCs w:val="24"/>
-          <w14:ligatures w14:val="none"/>
-        </w:rPr>
-        <w:t xml:space="preserve">a </w:t>
-      </w:r>
-      <w:r>
-        <w:rPr>
-          <w:rFonts w:ascii="Calibri" w:eastAsia="Calibri" w:hAnsi="Calibri" w:cs="Times New Roman"/>
-          <w:kern w:val="0"/>
-          <w:sz w:val="24"/>
-          <w:szCs w:val="24"/>
-          <w14:ligatures w14:val="none"/>
-        </w:rPr>
-        <w:t>5-point Likert scale ranging from ‘</w:t>
-      </w:r>
-      <w:r>
-        <w:rPr>
-          <w:rFonts w:ascii="Calibri" w:eastAsia="Calibri" w:hAnsi="Calibri" w:cs="Times New Roman"/>
-          <w:kern w:val="0"/>
-          <w:sz w:val="24"/>
-          <w:szCs w:val="24"/>
-          <w14:ligatures w14:val="none"/>
-        </w:rPr>
-        <w:t>Never</w:t>
-      </w:r>
-      <w:r>
-        <w:rPr>
-          <w:rFonts w:ascii="Calibri" w:eastAsia="Calibri" w:hAnsi="Calibri" w:cs="Times New Roman"/>
-          <w:kern w:val="0"/>
-          <w:sz w:val="24"/>
-          <w:szCs w:val="24"/>
-          <w14:ligatures w14:val="none"/>
-        </w:rPr>
-        <w:t>’ (1) to ‘</w:t>
-      </w:r>
-      <w:r>
-        <w:rPr>
-          <w:rFonts w:ascii="Calibri" w:eastAsia="Calibri" w:hAnsi="Calibri" w:cs="Times New Roman"/>
-          <w:kern w:val="0"/>
-          <w:sz w:val="24"/>
-          <w:szCs w:val="24"/>
-          <w14:ligatures w14:val="none"/>
-        </w:rPr>
-        <w:t>Always</w:t>
-      </w:r>
-      <w:r>
-        <w:rPr>
-          <w:rFonts w:ascii="Calibri" w:eastAsia="Calibri" w:hAnsi="Calibri" w:cs="Times New Roman"/>
-          <w:kern w:val="0"/>
-          <w:sz w:val="24"/>
-          <w:szCs w:val="24"/>
-          <w14:ligatures w14:val="none"/>
-        </w:rPr>
-        <w:t>’ (5).</w:t>
+        <w:t>Individual differences in deontological and utilitarian orientation were measured using the Ethical Standards of Judgement Questionnaire (ESJQ)</w:t>
+      </w:r>
+      <w:r>
+        <w:rPr>
+          <w:rFonts w:ascii="Calibri" w:eastAsia="Calibri" w:hAnsi="Calibri" w:cs="Times New Roman"/>
+          <w:kern w:val="0"/>
+          <w:sz w:val="24"/>
+          <w:szCs w:val="24"/>
+          <w14:ligatures w14:val="none"/>
+        </w:rPr>
+        <w:t xml:space="preserve"> developed by Love, Salinas, and Rotman (2020).</w:t>
+      </w:r>
+      <w:r>
+        <w:rPr>
+          <w:rFonts w:ascii="Calibri" w:eastAsia="Calibri" w:hAnsi="Calibri" w:cs="Times New Roman"/>
+          <w:kern w:val="0"/>
+          <w:sz w:val="24"/>
+          <w:szCs w:val="24"/>
+          <w14:ligatures w14:val="none"/>
+        </w:rPr>
+        <w:t xml:space="preserve"> Six items measure deontological orientation (e.g., “Solutions to ethical problems are usually black and white”) and six items measure utilitarian orientation (e.g., “When people disagree over ethical matters, I strive for workable compromises”).</w:t>
+      </w:r>
+      <w:r>
+        <w:rPr>
+          <w:rFonts w:ascii="Calibri" w:eastAsia="Calibri" w:hAnsi="Calibri" w:cs="Times New Roman"/>
+          <w:kern w:val="0"/>
+          <w:sz w:val="24"/>
+          <w:szCs w:val="24"/>
+          <w14:ligatures w14:val="none"/>
+        </w:rPr>
+        <w:t xml:space="preserve"> </w:t>
+      </w:r>
+      <w:r>
+        <w:rPr>
+          <w:rFonts w:ascii="Calibri" w:eastAsia="Calibri" w:hAnsi="Calibri" w:cs="Times New Roman"/>
+          <w:kern w:val="0"/>
+          <w:sz w:val="24"/>
+          <w:szCs w:val="24"/>
+          <w14:ligatures w14:val="none"/>
+        </w:rPr>
+        <w:t xml:space="preserve">Participant agreement with </w:t>
+      </w:r>
+      <w:r>
+        <w:rPr>
+          <w:rFonts w:ascii="Calibri" w:eastAsia="Calibri" w:hAnsi="Calibri" w:cs="Times New Roman"/>
+          <w:kern w:val="0"/>
+          <w:sz w:val="24"/>
+          <w:szCs w:val="24"/>
+          <w14:ligatures w14:val="none"/>
+        </w:rPr>
+        <w:t>these statements w</w:t>
+      </w:r>
+      <w:r>
+        <w:rPr>
+          <w:rFonts w:ascii="Calibri" w:eastAsia="Calibri" w:hAnsi="Calibri" w:cs="Times New Roman"/>
+          <w:kern w:val="0"/>
+          <w:sz w:val="24"/>
+          <w:szCs w:val="24"/>
+          <w14:ligatures w14:val="none"/>
+        </w:rPr>
+        <w:t>as</w:t>
+      </w:r>
+      <w:r>
+        <w:rPr>
+          <w:rFonts w:ascii="Calibri" w:eastAsia="Calibri" w:hAnsi="Calibri" w:cs="Times New Roman"/>
+          <w:kern w:val="0"/>
+          <w:sz w:val="24"/>
+          <w:szCs w:val="24"/>
+          <w14:ligatures w14:val="none"/>
+        </w:rPr>
+        <w:t xml:space="preserve"> measured with 5-point </w:t>
+      </w:r>
+      <w:r>
+        <w:rPr>
+          <w:rFonts w:ascii="Calibri" w:eastAsia="Calibri" w:hAnsi="Calibri" w:cs="Times New Roman"/>
+          <w:kern w:val="0"/>
+          <w:sz w:val="24"/>
+          <w:szCs w:val="24"/>
+          <w14:ligatures w14:val="none"/>
+        </w:rPr>
+        <w:t>Likert</w:t>
+      </w:r>
+      <w:r>
+        <w:rPr>
+          <w:rFonts w:ascii="Calibri" w:eastAsia="Calibri" w:hAnsi="Calibri" w:cs="Times New Roman"/>
+          <w:kern w:val="0"/>
+          <w:sz w:val="24"/>
+          <w:szCs w:val="24"/>
+          <w14:ligatures w14:val="none"/>
+        </w:rPr>
+        <w:t xml:space="preserve"> scales ranging from ‘Strongly Disagree</w:t>
+      </w:r>
+      <w:r>
+        <w:rPr>
+          <w:rFonts w:ascii="Calibri" w:eastAsia="Calibri" w:hAnsi="Calibri" w:cs="Times New Roman"/>
+          <w:kern w:val="0"/>
+          <w:sz w:val="24"/>
+          <w:szCs w:val="24"/>
+          <w14:ligatures w14:val="none"/>
+        </w:rPr>
+        <w:t>’ (1) to ‘Strongly Agree’ (5).</w:t>
+      </w:r>
+      <w:r>
+        <w:rPr>
+          <w:rFonts w:ascii="Calibri" w:eastAsia="Calibri" w:hAnsi="Calibri" w:cs="Times New Roman"/>
+          <w:kern w:val="0"/>
+          <w:sz w:val="24"/>
+          <w:szCs w:val="24"/>
+          <w14:ligatures w14:val="none"/>
+        </w:rPr>
+        <w:t xml:space="preserve"> Each six-item subscale show</w:t>
+      </w:r>
+      <w:r>
+        <w:rPr>
+          <w:rFonts w:ascii="Calibri" w:eastAsia="Calibri" w:hAnsi="Calibri" w:cs="Times New Roman"/>
+          <w:kern w:val="0"/>
+          <w:sz w:val="24"/>
+          <w:szCs w:val="24"/>
+          <w14:ligatures w14:val="none"/>
+        </w:rPr>
+        <w:t>ed</w:t>
+      </w:r>
+      <w:r>
+        <w:rPr>
+          <w:rFonts w:ascii="Calibri" w:eastAsia="Calibri" w:hAnsi="Calibri" w:cs="Times New Roman"/>
+          <w:kern w:val="0"/>
+          <w:sz w:val="24"/>
+          <w:szCs w:val="24"/>
+          <w14:ligatures w14:val="none"/>
+        </w:rPr>
+        <w:t xml:space="preserve"> satisfactory internal consistenc</w:t>
+      </w:r>
+      <w:r>
+        <w:rPr>
+          <w:rFonts w:ascii="Calibri" w:eastAsia="Calibri" w:hAnsi="Calibri" w:cs="Times New Roman"/>
+          <w:kern w:val="0"/>
+          <w:sz w:val="24"/>
+          <w:szCs w:val="24"/>
+          <w14:ligatures w14:val="none"/>
+        </w:rPr>
+        <w:t>ies</w:t>
+      </w:r>
+      <w:r>
+        <w:rPr>
+          <w:rFonts w:ascii="Calibri" w:eastAsia="Calibri" w:hAnsi="Calibri" w:cs="Times New Roman"/>
+          <w:kern w:val="0"/>
+          <w:sz w:val="24"/>
+          <w:szCs w:val="24"/>
+          <w14:ligatures w14:val="none"/>
+        </w:rPr>
+        <w:t xml:space="preserve"> with Cronbach’s </w:t>
+      </w:r>
+      <w:r>
+        <w:rPr>
+          <w:rFonts w:ascii="Calibri" w:eastAsia="Calibri" w:hAnsi="Calibri" w:cs="Times New Roman"/>
+          <w:kern w:val="0"/>
+          <w:sz w:val="24"/>
+          <w:szCs w:val="24"/>
+          <w14:ligatures w14:val="none"/>
+        </w:rPr>
+        <w:t>α of .783 (deontology) and .750 (utilitarianism).</w:t>
       </w:r>
     </w:p>
     <w:p>
@@ -2234,6 +1721,322 @@
           <w:szCs w:val="24"/>
           <w14:ligatures w14:val="none"/>
         </w:rPr>
+        <w:t>health literacy</w:t>
+      </w:r>
+      <w:r>
+        <w:rPr>
+          <w:rFonts w:ascii="Calibri" w:eastAsia="Calibri" w:hAnsi="Calibri" w:cs="Times New Roman"/>
+          <w:kern w:val="0"/>
+          <w:sz w:val="24"/>
+          <w:szCs w:val="24"/>
+          <w14:ligatures w14:val="none"/>
+        </w:rPr>
+        <w:t xml:space="preserve"> were measured using the </w:t>
+      </w:r>
+      <w:r>
+        <w:rPr>
+          <w:rFonts w:ascii="Calibri" w:eastAsia="Calibri" w:hAnsi="Calibri" w:cs="Times New Roman"/>
+          <w:kern w:val="0"/>
+          <w:sz w:val="24"/>
+          <w:szCs w:val="24"/>
+          <w14:ligatures w14:val="none"/>
+        </w:rPr>
+        <w:t xml:space="preserve">Single Item Health Literacy Screener (SILS) </w:t>
+      </w:r>
+      <w:r>
+        <w:rPr>
+          <w:rFonts w:ascii="Calibri" w:eastAsia="Calibri" w:hAnsi="Calibri" w:cs="Times New Roman"/>
+          <w:kern w:val="0"/>
+          <w:sz w:val="24"/>
+          <w:szCs w:val="24"/>
+          <w14:ligatures w14:val="none"/>
+        </w:rPr>
+        <w:t xml:space="preserve">developed by </w:t>
+      </w:r>
+      <w:r>
+        <w:rPr>
+          <w:rFonts w:ascii="Calibri" w:eastAsia="Calibri" w:hAnsi="Calibri" w:cs="Times New Roman"/>
+          <w:kern w:val="0"/>
+          <w:sz w:val="24"/>
+          <w:szCs w:val="24"/>
+          <w14:ligatures w14:val="none"/>
+        </w:rPr>
+        <w:t>Morris</w:t>
+      </w:r>
+      <w:r>
+        <w:rPr>
+          <w:rFonts w:ascii="Calibri" w:eastAsia="Calibri" w:hAnsi="Calibri" w:cs="Times New Roman"/>
+          <w:kern w:val="0"/>
+          <w:sz w:val="24"/>
+          <w:szCs w:val="24"/>
+          <w14:ligatures w14:val="none"/>
+        </w:rPr>
+        <w:t xml:space="preserve">, </w:t>
+      </w:r>
+      <w:r>
+        <w:rPr>
+          <w:rFonts w:ascii="Calibri" w:eastAsia="Calibri" w:hAnsi="Calibri" w:cs="Times New Roman"/>
+          <w:kern w:val="0"/>
+          <w:sz w:val="24"/>
+          <w:szCs w:val="24"/>
+          <w14:ligatures w14:val="none"/>
+        </w:rPr>
+        <w:t>MacLean</w:t>
+      </w:r>
+      <w:r>
+        <w:rPr>
+          <w:rFonts w:ascii="Calibri" w:eastAsia="Calibri" w:hAnsi="Calibri" w:cs="Times New Roman"/>
+          <w:kern w:val="0"/>
+          <w:sz w:val="24"/>
+          <w:szCs w:val="24"/>
+          <w14:ligatures w14:val="none"/>
+        </w:rPr>
+        <w:t xml:space="preserve">, </w:t>
+      </w:r>
+      <w:r>
+        <w:rPr>
+          <w:rFonts w:ascii="Calibri" w:eastAsia="Calibri" w:hAnsi="Calibri" w:cs="Times New Roman"/>
+          <w:kern w:val="0"/>
+          <w:sz w:val="24"/>
+          <w:szCs w:val="24"/>
+          <w14:ligatures w14:val="none"/>
+        </w:rPr>
+        <w:t xml:space="preserve">Chew, </w:t>
+      </w:r>
+      <w:r>
+        <w:rPr>
+          <w:rFonts w:ascii="Calibri" w:eastAsia="Calibri" w:hAnsi="Calibri" w:cs="Times New Roman"/>
+          <w:kern w:val="0"/>
+          <w:sz w:val="24"/>
+          <w:szCs w:val="24"/>
+          <w14:ligatures w14:val="none"/>
+        </w:rPr>
+        <w:t xml:space="preserve">and </w:t>
+      </w:r>
+      <w:proofErr w:type="spellStart"/>
+      <w:r>
+        <w:rPr>
+          <w:rFonts w:ascii="Calibri" w:eastAsia="Calibri" w:hAnsi="Calibri" w:cs="Times New Roman"/>
+          <w:kern w:val="0"/>
+          <w:sz w:val="24"/>
+          <w:szCs w:val="24"/>
+          <w14:ligatures w14:val="none"/>
+        </w:rPr>
+        <w:t>Littenberg</w:t>
+      </w:r>
+      <w:proofErr w:type="spellEnd"/>
+      <w:r>
+        <w:rPr>
+          <w:rFonts w:ascii="Calibri" w:eastAsia="Calibri" w:hAnsi="Calibri" w:cs="Times New Roman"/>
+          <w:kern w:val="0"/>
+          <w:sz w:val="24"/>
+          <w:szCs w:val="24"/>
+          <w14:ligatures w14:val="none"/>
+        </w:rPr>
+        <w:t xml:space="preserve"> (200</w:t>
+      </w:r>
+      <w:r>
+        <w:rPr>
+          <w:rFonts w:ascii="Calibri" w:eastAsia="Calibri" w:hAnsi="Calibri" w:cs="Times New Roman"/>
+          <w:kern w:val="0"/>
+          <w:sz w:val="24"/>
+          <w:szCs w:val="24"/>
+          <w14:ligatures w14:val="none"/>
+        </w:rPr>
+        <w:t>6</w:t>
+      </w:r>
+      <w:r>
+        <w:rPr>
+          <w:rFonts w:ascii="Calibri" w:eastAsia="Calibri" w:hAnsi="Calibri" w:cs="Times New Roman"/>
+          <w:kern w:val="0"/>
+          <w:sz w:val="24"/>
+          <w:szCs w:val="24"/>
+          <w14:ligatures w14:val="none"/>
+        </w:rPr>
+        <w:t xml:space="preserve">). </w:t>
+      </w:r>
+      <w:r>
+        <w:rPr>
+          <w:rFonts w:ascii="Calibri" w:eastAsia="Calibri" w:hAnsi="Calibri" w:cs="Times New Roman"/>
+          <w:kern w:val="0"/>
+          <w:sz w:val="24"/>
+          <w:szCs w:val="24"/>
+          <w14:ligatures w14:val="none"/>
+        </w:rPr>
+        <w:t xml:space="preserve">Health literacy is measured by </w:t>
+      </w:r>
+      <w:r>
+        <w:rPr>
+          <w:rFonts w:ascii="Calibri" w:eastAsia="Calibri" w:hAnsi="Calibri" w:cs="Times New Roman"/>
+          <w:kern w:val="0"/>
+          <w:sz w:val="24"/>
+          <w:szCs w:val="24"/>
+          <w14:ligatures w14:val="none"/>
+        </w:rPr>
+        <w:t>self-r</w:t>
+      </w:r>
+      <w:r>
+        <w:rPr>
+          <w:rFonts w:ascii="Calibri" w:eastAsia="Calibri" w:hAnsi="Calibri" w:cs="Times New Roman"/>
+          <w:kern w:val="0"/>
+          <w:sz w:val="24"/>
+          <w:szCs w:val="24"/>
+          <w14:ligatures w14:val="none"/>
+        </w:rPr>
+        <w:t xml:space="preserve">eported </w:t>
+      </w:r>
+      <w:r>
+        <w:rPr>
+          <w:rFonts w:ascii="Calibri" w:eastAsia="Calibri" w:hAnsi="Calibri" w:cs="Times New Roman"/>
+          <w:kern w:val="0"/>
+          <w:sz w:val="24"/>
+          <w:szCs w:val="24"/>
+          <w14:ligatures w14:val="none"/>
+        </w:rPr>
+        <w:t>confidence with medical forms</w:t>
+      </w:r>
+      <w:r>
+        <w:rPr>
+          <w:rFonts w:ascii="Calibri" w:eastAsia="Calibri" w:hAnsi="Calibri" w:cs="Times New Roman"/>
+          <w:kern w:val="0"/>
+          <w:sz w:val="24"/>
+          <w:szCs w:val="24"/>
+          <w14:ligatures w14:val="none"/>
+        </w:rPr>
+        <w:t xml:space="preserve"> (e.g., “</w:t>
+      </w:r>
+      <w:r>
+        <w:rPr>
+          <w:rFonts w:ascii="Calibri" w:eastAsia="Calibri" w:hAnsi="Calibri" w:cs="Times New Roman"/>
+          <w:kern w:val="0"/>
+          <w:sz w:val="24"/>
+          <w:szCs w:val="24"/>
+          <w14:ligatures w14:val="none"/>
+        </w:rPr>
+        <w:t>How confident are you filling out medical forms by yourself?</w:t>
+      </w:r>
+      <w:r>
+        <w:rPr>
+          <w:rFonts w:ascii="Calibri" w:eastAsia="Calibri" w:hAnsi="Calibri" w:cs="Times New Roman"/>
+          <w:kern w:val="0"/>
+          <w:sz w:val="24"/>
+          <w:szCs w:val="24"/>
+          <w14:ligatures w14:val="none"/>
+        </w:rPr>
+        <w:t xml:space="preserve">”). </w:t>
+      </w:r>
+      <w:r>
+        <w:rPr>
+          <w:rFonts w:ascii="Calibri" w:eastAsia="Calibri" w:hAnsi="Calibri" w:cs="Times New Roman"/>
+          <w:kern w:val="0"/>
+          <w:sz w:val="24"/>
+          <w:szCs w:val="24"/>
+          <w14:ligatures w14:val="none"/>
+        </w:rPr>
+        <w:t>Confidence is</w:t>
+      </w:r>
+      <w:r>
+        <w:rPr>
+          <w:rFonts w:ascii="Calibri" w:eastAsia="Calibri" w:hAnsi="Calibri" w:cs="Times New Roman"/>
+          <w:kern w:val="0"/>
+          <w:sz w:val="24"/>
+          <w:szCs w:val="24"/>
+          <w14:ligatures w14:val="none"/>
+        </w:rPr>
+        <w:t xml:space="preserve"> measured with </w:t>
+      </w:r>
+      <w:r>
+        <w:rPr>
+          <w:rFonts w:ascii="Calibri" w:eastAsia="Calibri" w:hAnsi="Calibri" w:cs="Times New Roman"/>
+          <w:kern w:val="0"/>
+          <w:sz w:val="24"/>
+          <w:szCs w:val="24"/>
+          <w14:ligatures w14:val="none"/>
+        </w:rPr>
+        <w:t xml:space="preserve">a </w:t>
+      </w:r>
+      <w:r>
+        <w:rPr>
+          <w:rFonts w:ascii="Calibri" w:eastAsia="Calibri" w:hAnsi="Calibri" w:cs="Times New Roman"/>
+          <w:kern w:val="0"/>
+          <w:sz w:val="24"/>
+          <w:szCs w:val="24"/>
+          <w14:ligatures w14:val="none"/>
+        </w:rPr>
+        <w:t>5-point Likert scale ranging from ‘</w:t>
+      </w:r>
+      <w:r>
+        <w:rPr>
+          <w:rFonts w:ascii="Calibri" w:eastAsia="Calibri" w:hAnsi="Calibri" w:cs="Times New Roman"/>
+          <w:kern w:val="0"/>
+          <w:sz w:val="24"/>
+          <w:szCs w:val="24"/>
+          <w14:ligatures w14:val="none"/>
+        </w:rPr>
+        <w:t>Never</w:t>
+      </w:r>
+      <w:r>
+        <w:rPr>
+          <w:rFonts w:ascii="Calibri" w:eastAsia="Calibri" w:hAnsi="Calibri" w:cs="Times New Roman"/>
+          <w:kern w:val="0"/>
+          <w:sz w:val="24"/>
+          <w:szCs w:val="24"/>
+          <w14:ligatures w14:val="none"/>
+        </w:rPr>
+        <w:t>’ (1) to ‘</w:t>
+      </w:r>
+      <w:r>
+        <w:rPr>
+          <w:rFonts w:ascii="Calibri" w:eastAsia="Calibri" w:hAnsi="Calibri" w:cs="Times New Roman"/>
+          <w:kern w:val="0"/>
+          <w:sz w:val="24"/>
+          <w:szCs w:val="24"/>
+          <w14:ligatures w14:val="none"/>
+        </w:rPr>
+        <w:t>Always</w:t>
+      </w:r>
+      <w:r>
+        <w:rPr>
+          <w:rFonts w:ascii="Calibri" w:eastAsia="Calibri" w:hAnsi="Calibri" w:cs="Times New Roman"/>
+          <w:kern w:val="0"/>
+          <w:sz w:val="24"/>
+          <w:szCs w:val="24"/>
+          <w14:ligatures w14:val="none"/>
+        </w:rPr>
+        <w:t>’ (5).</w:t>
+      </w:r>
+    </w:p>
+    <w:p>
+      <w:pPr>
+        <w:spacing w:before="180" w:after="180" w:afterAutospacing="1" w:line="480" w:lineRule="auto"/>
+        <w:ind w:firstLine="720"/>
+        <w:rPr>
+          <w:rFonts w:ascii="Calibri" w:eastAsia="Calibri" w:hAnsi="Calibri" w:cs="Times New Roman"/>
+          <w:kern w:val="0"/>
+          <w:sz w:val="24"/>
+          <w:szCs w:val="24"/>
+          <w14:ligatures w14:val="none"/>
+        </w:rPr>
+      </w:pPr>
+      <w:r>
+        <w:rPr>
+          <w:rFonts w:ascii="Calibri" w:eastAsia="Calibri" w:hAnsi="Calibri" w:cs="Times New Roman"/>
+          <w:kern w:val="0"/>
+          <w:sz w:val="24"/>
+          <w:szCs w:val="24"/>
+          <w14:ligatures w14:val="none"/>
+        </w:rPr>
+        <w:lastRenderedPageBreak/>
+        <w:t xml:space="preserve">Individual differences in </w:t>
+      </w:r>
+      <w:r>
+        <w:rPr>
+          <w:rFonts w:ascii="Calibri" w:eastAsia="Calibri" w:hAnsi="Calibri" w:cs="Times New Roman"/>
+          <w:kern w:val="0"/>
+          <w:sz w:val="24"/>
+          <w:szCs w:val="24"/>
+          <w14:ligatures w14:val="none"/>
+        </w:rPr>
         <w:t>Numeracy were measured using two tools. Subjective numeracy was measured using the Subjective Numeracy Scale (SNS)</w:t>
       </w:r>
       <w:r>
@@ -2494,18 +2297,7 @@
           <w:szCs w:val="24"/>
           <w14:ligatures w14:val="none"/>
         </w:rPr>
-        <w:t xml:space="preserve">etc.) in the correct place, on a number line </w:t>
-      </w:r>
-      <w:r>
-        <w:rPr>
-          <w:rFonts w:ascii="Calibri" w:eastAsia="Calibri" w:hAnsi="Calibri" w:cs="Times New Roman"/>
-          <w:kern w:val="0"/>
-          <w:sz w:val="24"/>
-          <w:szCs w:val="24"/>
-          <w14:ligatures w14:val="none"/>
-        </w:rPr>
-        <w:lastRenderedPageBreak/>
-        <w:t>ranging from 0-1 or 0-5</w:t>
+        <w:t>etc.) in the correct place, on a number line ranging from 0-1 or 0-5</w:t>
       </w:r>
       <w:r>
         <w:rPr>
@@ -2612,7 +2404,7 @@
       <w:pPr>
         <w:keepNext/>
         <w:keepLines/>
-        <w:spacing w:after="0" w:afterAutospacing="1" w:line="240" w:lineRule="auto"/>
+        <w:spacing w:after="0" w:afterAutospacing="1" w:line="480" w:lineRule="auto"/>
         <w:outlineLvl w:val="2"/>
         <w:rPr>
           <w:rFonts w:ascii="Calibri Light" w:eastAsia="Times New Roman" w:hAnsi="Calibri Light" w:cs="Times New Roman"/>
@@ -2733,14 +2525,23 @@
           <w:sz w:val="24"/>
           <w:szCs w:val="24"/>
         </w:rPr>
-        <w:t>surveyed (climate change, death penalty, support for UHC, slavery) were all treated as continuous variables. We examined the effects of experimental condition (high or low social consensus) and individual differences (deontological and utilitarian orientation, health literacy, multiple measures of numeracy) on our outcome measure. We examined the main effect, as well as interactions between deontology and utilitarianism with our experimental conditions for our predictors. All tests were conducted in R and considered statistically significant when P &lt;.05.</w:t>
+        <w:t xml:space="preserve">surveyed (climate change, death penalty, support for UHC, slavery) were all treated as continuous variables. We examined the effects of experimental condition (high or low social consensus) and individual differences (deontological and utilitarian orientation, health literacy, multiple measures of numeracy) on our outcome measure. We examined the main effect, as </w:t>
+      </w:r>
+      <w:r>
+        <w:rPr>
+          <w:rFonts w:ascii="Calibri" w:eastAsia="Calibri" w:hAnsi="Calibri" w:cs="Times New Roman"/>
+          <w:sz w:val="24"/>
+          <w:szCs w:val="24"/>
+        </w:rPr>
+        <w:lastRenderedPageBreak/>
+        <w:t>well as interactions between deontology and utilitarianism with our experimental conditions for our predictors. All tests were conducted in R and considered statistically significant when P &lt;.05.</w:t>
       </w:r>
     </w:p>
     <w:p>
       <w:pPr>
         <w:keepNext/>
         <w:keepLines/>
-        <w:spacing w:after="0" w:afterAutospacing="1" w:line="240" w:lineRule="auto"/>
+        <w:spacing w:after="0" w:afterAutospacing="1" w:line="480" w:lineRule="auto"/>
         <w:outlineLvl w:val="2"/>
         <w:rPr>
           <w:rFonts w:ascii="Calibri Light" w:eastAsia="Times New Roman" w:hAnsi="Calibri Light" w:cs="Times New Roman"/>
@@ -2797,7 +2598,7 @@
           <w:sz w:val="24"/>
           <w:szCs w:val="24"/>
         </w:rPr>
-        <w:t>the highly</w:t>
+        <w:t>highly</w:t>
       </w:r>
       <w:r>
         <w:rPr>
@@ -2821,7 +2622,15 @@
           <w:sz w:val="24"/>
           <w:szCs w:val="24"/>
         </w:rPr>
-        <w:t xml:space="preserve"> positively related to the social consensus manipulation</w:t>
+        <w:t xml:space="preserve">, positively correlated with the </w:t>
+      </w:r>
+      <w:r>
+        <w:rPr>
+          <w:rFonts w:ascii="Calibri" w:eastAsia="Calibri" w:hAnsi="Calibri" w:cs="Times New Roman"/>
+          <w:sz w:val="24"/>
+          <w:szCs w:val="24"/>
+        </w:rPr>
+        <w:t>social consensus manipulation</w:t>
       </w:r>
       <w:r>
         <w:rPr>
@@ -2919,7 +2728,6 @@
           <w:szCs w:val="24"/>
           <w:highlight w:val="yellow"/>
         </w:rPr>
-        <w:lastRenderedPageBreak/>
         <w:t>For our results, say, we tested hypothesis 1 with X and Y – the results of which indicate X and Y about hypothesis 1</w:t>
       </w:r>
       <w:r>
@@ -2930,43 +2738,6 @@
           <w:highlight w:val="yellow"/>
         </w:rPr>
         <w:t>. To test hypothesis 2, we did x and y and blah blah.</w:t>
-      </w:r>
-    </w:p>
-    <w:p>
-      <w:pPr>
-        <w:spacing w:after="100" w:afterAutospacing="1" w:line="480" w:lineRule="auto"/>
-        <w:ind w:left="720"/>
-        <w:rPr>
-          <w:rFonts w:ascii="Calibri" w:eastAsia="Calibri" w:hAnsi="Calibri" w:cs="Times New Roman"/>
-          <w:sz w:val="24"/>
-          <w:szCs w:val="24"/>
-        </w:rPr>
-      </w:pPr>
-      <w:r>
-        <w:rPr>
-          <w:rFonts w:ascii="Calibri" w:eastAsia="Calibri" w:hAnsi="Calibri" w:cs="Times New Roman"/>
-          <w:sz w:val="24"/>
-          <w:szCs w:val="24"/>
-          <w:highlight w:val="yellow"/>
-        </w:rPr>
-        <w:t>Merge hypothesis 2 and 3 into one (h2 a and b</w:t>
-      </w:r>
-      <w:r>
-        <w:rPr>
-          <w:rFonts w:ascii="Calibri" w:eastAsia="Calibri" w:hAnsi="Calibri" w:cs="Times New Roman"/>
-          <w:sz w:val="24"/>
-          <w:szCs w:val="24"/>
-          <w:highlight w:val="yellow"/>
-        </w:rPr>
-        <w:t>) Make</w:t>
-      </w:r>
-      <w:r>
-        <w:rPr>
-          <w:rFonts w:ascii="Calibri" w:eastAsia="Calibri" w:hAnsi="Calibri" w:cs="Times New Roman"/>
-          <w:sz w:val="24"/>
-          <w:szCs w:val="24"/>
-        </w:rPr>
-        <w:t xml:space="preserve"> </w:t>
       </w:r>
     </w:p>
     <w:sectPr>
@@ -3702,7 +3473,6 @@
   <w:style w:type="character" w:default="1" w:styleId="DefaultParagraphFont">
     <w:name w:val="Default Paragraph Font"/>
     <w:uiPriority w:val="1"/>
-    <w:semiHidden/>
     <w:unhideWhenUsed/>
   </w:style>
   <w:style w:type="table" w:default="1" w:styleId="TableNormal">
@@ -4054,6 +3824,15 @@
       <w:szCs w:val="20"/>
     </w:rPr>
   </w:style>
+  <w:style w:type="paragraph" w:styleId="NoSpacing">
+    <w:name w:val="No Spacing"/>
+    <w:uiPriority w:val="1"/>
+    <w:qFormat/>
+    <w:rsid w:val="00DB5D03"/>
+    <w:pPr>
+      <w:spacing w:after="0" w:line="240" w:lineRule="auto"/>
+    </w:pPr>
+  </w:style>
 </w:styles>
 </file>
 

</xml_diff>

<commit_message>
getting methods up for study 2
</commit_message>
<xml_diff>
--- a/Dissertation Proposal/Restructure process/Dissertation Proposal Section Drafts/Study 1 Methods Draft.docx
+++ b/Dissertation Proposal/Restructure process/Dissertation Proposal Section Drafts/Study 1 Methods Draft.docx
@@ -1387,9 +1387,28 @@
           <w:szCs w:val="24"/>
           <w14:ligatures w14:val="none"/>
         </w:rPr>
-        <w:t xml:space="preserve">The above measure of support levels </w:t>
-      </w:r>
-      <w:proofErr w:type="gramStart"/>
+        <w:t>The above measure</w:t>
+      </w:r>
+      <w:r>
+        <w:rPr>
+          <w:rFonts w:ascii="Calibri" w:eastAsia="Calibri" w:hAnsi="Calibri" w:cs="Times New Roman"/>
+          <w:kern w:val="0"/>
+          <w:sz w:val="24"/>
+          <w:szCs w:val="24"/>
+          <w14:ligatures w14:val="none"/>
+        </w:rPr>
+        <w:t>s</w:t>
+      </w:r>
+      <w:r>
+        <w:rPr>
+          <w:rFonts w:ascii="Calibri" w:eastAsia="Calibri" w:hAnsi="Calibri" w:cs="Times New Roman"/>
+          <w:kern w:val="0"/>
+          <w:sz w:val="24"/>
+          <w:szCs w:val="24"/>
+          <w14:ligatures w14:val="none"/>
+        </w:rPr>
+        <w:t xml:space="preserve"> of support levels </w:t>
+      </w:r>
       <w:r>
         <w:rPr>
           <w:rFonts w:ascii="Calibri" w:eastAsia="Calibri" w:hAnsi="Calibri" w:cs="Times New Roman"/>
@@ -1400,7 +1419,6 @@
         </w:rPr>
         <w:t>were</w:t>
       </w:r>
-      <w:proofErr w:type="gramEnd"/>
       <w:r>
         <w:rPr>
           <w:rFonts w:ascii="Calibri" w:eastAsia="Calibri" w:hAnsi="Calibri" w:cs="Times New Roman"/>
@@ -1439,27 +1457,7 @@
           <w:szCs w:val="24"/>
           <w14:ligatures w14:val="none"/>
         </w:rPr>
-        <w:t>estimate the level of support the American public had for these issues (</w:t>
-      </w:r>
-      <w:r>
-        <w:rPr>
-          <w:rFonts w:ascii="Calibri" w:eastAsia="Calibri" w:hAnsi="Calibri" w:cs="Times New Roman"/>
-          <w:kern w:val="0"/>
-          <w:sz w:val="24"/>
-          <w:szCs w:val="24"/>
-          <w14:ligatures w14:val="none"/>
-        </w:rPr>
-        <w:t>in 2018 and in 2024</w:t>
-      </w:r>
-      <w:r>
-        <w:rPr>
-          <w:rFonts w:ascii="Calibri" w:eastAsia="Calibri" w:hAnsi="Calibri" w:cs="Times New Roman"/>
-          <w:kern w:val="0"/>
-          <w:sz w:val="24"/>
-          <w:szCs w:val="24"/>
-          <w14:ligatures w14:val="none"/>
-        </w:rPr>
-        <w:t>)</w:t>
+        <w:t>estimate the level of support the American public had for these issues (in 2018 and in 2024)</w:t>
       </w:r>
       <w:r>
         <w:rPr>
@@ -1497,15 +1495,7 @@
           <w:sz w:val="24"/>
           <w:szCs w:val="24"/>
         </w:rPr>
-        <w:t>how ‘surprised’ they were at the results for the (manipulated) survey of the 2018 American public.</w:t>
-      </w:r>
-      <w:r>
-        <w:rPr>
-          <w:rFonts w:ascii="Calibri" w:eastAsia="Calibri" w:hAnsi="Calibri" w:cs="Times New Roman"/>
-          <w:sz w:val="24"/>
-          <w:szCs w:val="24"/>
-        </w:rPr>
-        <w:t xml:space="preserve"> Surprise was measured with a 5-point Likert scale ranging from ‘Not Surprised’ (1) to ‘Very Surprised’ (5).</w:t>
+        <w:t>how ‘surprised’ they were at the results for the (manipulated) survey of the 2018 American public. Surprise was measured with a 5-point Likert scale ranging from ‘Not Surprised’ (1) to ‘Very Surprised’ (5).</w:t>
       </w:r>
     </w:p>
     <w:p>
@@ -3473,6 +3463,7 @@
   <w:style w:type="character" w:default="1" w:styleId="DefaultParagraphFont">
     <w:name w:val="Default Paragraph Font"/>
     <w:uiPriority w:val="1"/>
+    <w:semiHidden/>
     <w:unhideWhenUsed/>
   </w:style>
   <w:style w:type="table" w:default="1" w:styleId="TableNormal">

</xml_diff>